<commit_message>
Correção de Artefatos 1 a 6 e Upload de 15 a 22
</commit_message>
<xml_diff>
--- a/Artefatos/01. Declaração do Escopo.docx
+++ b/Artefatos/01. Declaração do Escopo.docx
@@ -31,7 +31,7 @@
           <w:vertAlign w:val="baseline"/>
         </w:rPr>
       </w:pPr>
-      <w:bookmarkStart w:colFirst="0" w:colLast="0" w:name="_gjdgxs" w:id="0"/>
+      <w:bookmarkStart w:colFirst="0" w:colLast="0" w:name="_heading=h.gjdgxs" w:id="0"/>
       <w:bookmarkEnd w:id="0"/>
       <w:r>
         <w:rPr>
@@ -70,17 +70,16 @@
           <w:color w:val="666666"/>
           <w:rtl w:val="0"/>
         </w:rPr>
-        <w:t xml:space="preserve">Sistema Madará</w:t>
-      </w:r>
-    </w:p>
-    <w:p>
-      <w:pPr>
-        <w:ind w:left="0" w:right="2.598425196851508" w:firstLine="0"/>
-        <w:jc w:val="both"/>
+        <w:t xml:space="preserve">Sistema </w:t>
+      </w:r>
+      <w:r>
         <w:rPr>
           <w:b w:val="1"/>
-        </w:rPr>
-      </w:pPr>
+          <w:color w:val="666666"/>
+          <w:rtl w:val="0"/>
+        </w:rPr>
+        <w:t xml:space="preserve">Madará</w:t>
+      </w:r>
       <w:r>
         <w:rPr>
           <w:rtl w:val="0"/>
@@ -103,238 +102,116 @@
         <w:spacing w:after="0" w:before="0" w:line="276" w:lineRule="auto"/>
         <w:ind w:left="0" w:right="2.598425196851508" w:firstLine="0"/>
         <w:jc w:val="both"/>
-        <w:rPr/>
+        <w:rPr>
+          <w:rFonts w:ascii="Times New Roman" w:cs="Times New Roman" w:eastAsia="Times New Roman" w:hAnsi="Times New Roman"/>
+          <w:sz w:val="24"/>
+          <w:szCs w:val="24"/>
+        </w:rPr>
       </w:pPr>
       <w:r>
         <w:rPr>
           <w:rtl w:val="0"/>
         </w:rPr>
-        <w:t xml:space="preserve">Marcus Vinicius Mori, tem 13 anos de experiência </w:t>
-      </w:r>
-      <w:r>
-        <w:rPr>
-          <w:u w:val="single"/>
-          <w:rtl w:val="0"/>
-        </w:rPr>
-        <w:t xml:space="preserve">l</w:t>
-      </w:r>
-      <w:r>
-        <w:rPr>
-          <w:rtl w:val="0"/>
-        </w:rPr>
-        <w:t xml:space="preserve">ecionando conteúdos da área de  informática, mas estava insatisfeito com os rumos que sua carreira deu, não via mais perspectiva de crescimento e foi em busca de um novo desafio.</w:t>
       </w:r>
     </w:p>
     <w:p>
       <w:pPr>
-        <w:keepNext w:val="0"/>
-        <w:keepLines w:val="0"/>
-        <w:widowControl w:val="1"/>
-        <w:pBdr>
-          <w:top w:space="0" w:sz="0" w:val="nil"/>
-          <w:left w:space="0" w:sz="0" w:val="nil"/>
-          <w:bottom w:space="0" w:sz="0" w:val="nil"/>
-          <w:right w:space="0" w:sz="0" w:val="nil"/>
-          <w:between w:space="0" w:sz="0" w:val="nil"/>
-        </w:pBdr>
-        <w:shd w:fill="auto" w:val="clear"/>
-        <w:spacing w:after="0" w:before="0" w:line="276" w:lineRule="auto"/>
-        <w:ind w:left="0" w:right="2.598425196851508" w:firstLine="0"/>
+        <w:spacing w:after="160" w:line="259" w:lineRule="auto"/>
         <w:jc w:val="both"/>
         <w:rPr/>
       </w:pPr>
       <w:r>
         <w:rPr>
-          <w:rtl w:val="0"/>
-        </w:rPr>
-      </w:r>
-    </w:p>
-    <w:p>
-      <w:pPr>
-        <w:keepNext w:val="0"/>
-        <w:keepLines w:val="0"/>
-        <w:widowControl w:val="1"/>
-        <w:pBdr>
-          <w:top w:space="0" w:sz="0" w:val="nil"/>
-          <w:left w:space="0" w:sz="0" w:val="nil"/>
-          <w:bottom w:space="0" w:sz="0" w:val="nil"/>
-          <w:right w:space="0" w:sz="0" w:val="nil"/>
-          <w:between w:space="0" w:sz="0" w:val="nil"/>
-        </w:pBdr>
-        <w:shd w:fill="auto" w:val="clear"/>
-        <w:spacing w:after="0" w:before="0" w:line="276" w:lineRule="auto"/>
-        <w:ind w:left="0" w:right="2.598425196851508" w:firstLine="0"/>
-        <w:jc w:val="both"/>
-        <w:rPr/>
-      </w:pPr>
-      <w:r>
-        <w:rPr>
-          <w:rtl w:val="0"/>
-        </w:rPr>
-        <w:t xml:space="preserve">Criou no ano 2019 a Segunda Escola ( </w:t>
-      </w:r>
-      <w:hyperlink r:id="rId6">
-        <w:r>
-          <w:rPr>
-            <w:color w:val="1155cc"/>
-            <w:u w:val="single"/>
-            <w:rtl w:val="0"/>
-          </w:rPr>
-          <w:t xml:space="preserve">www.segundaescola.com.br</w:t>
-        </w:r>
-      </w:hyperlink>
-      <w:r>
-        <w:rPr>
-          <w:rtl w:val="0"/>
-        </w:rPr>
-        <w:t xml:space="preserve">), empresa que ensina jovens e pessoas de todas as idades desde como criar um currículo, informática básica, criação de sites e vídeos, até ensinos específicos de tecnologia e processos gerenciais.</w:t>
-      </w:r>
-    </w:p>
-    <w:p>
-      <w:pPr>
-        <w:keepNext w:val="0"/>
-        <w:keepLines w:val="0"/>
-        <w:widowControl w:val="1"/>
-        <w:pBdr>
-          <w:top w:space="0" w:sz="0" w:val="nil"/>
-          <w:left w:space="0" w:sz="0" w:val="nil"/>
-          <w:bottom w:space="0" w:sz="0" w:val="nil"/>
-          <w:right w:space="0" w:sz="0" w:val="nil"/>
-          <w:between w:space="0" w:sz="0" w:val="nil"/>
-        </w:pBdr>
-        <w:shd w:fill="auto" w:val="clear"/>
-        <w:spacing w:after="0" w:before="0" w:line="276" w:lineRule="auto"/>
-        <w:ind w:left="0" w:right="2.598425196851508" w:firstLine="0"/>
-        <w:jc w:val="both"/>
-        <w:rPr/>
-      </w:pPr>
-      <w:r>
-        <w:rPr>
-          <w:rtl w:val="0"/>
-        </w:rPr>
-        <w:t xml:space="preserve">A escola possui duas modalidades de curso: Profissional 5.0 (para jovens alunos e começo de carreira) e Especialista 5.0 (e mais específico para tecnologia e processos gerenciais)</w:t>
-      </w:r>
-    </w:p>
-    <w:p>
-      <w:pPr>
-        <w:keepNext w:val="0"/>
-        <w:keepLines w:val="0"/>
-        <w:widowControl w:val="1"/>
-        <w:pBdr>
-          <w:top w:space="0" w:sz="0" w:val="nil"/>
-          <w:left w:space="0" w:sz="0" w:val="nil"/>
-          <w:bottom w:space="0" w:sz="0" w:val="nil"/>
-          <w:right w:space="0" w:sz="0" w:val="nil"/>
-          <w:between w:space="0" w:sz="0" w:val="nil"/>
-        </w:pBdr>
-        <w:shd w:fill="auto" w:val="clear"/>
-        <w:spacing w:after="0" w:before="0" w:line="276" w:lineRule="auto"/>
-        <w:ind w:left="0" w:right="2.598425196851508" w:firstLine="0"/>
-        <w:jc w:val="both"/>
-        <w:rPr/>
-      </w:pPr>
-      <w:r>
-        <w:rPr>
-          <w:rtl w:val="0"/>
-        </w:rPr>
-        <w:t xml:space="preserve">As aulas são presenciais e também a possibilidade EAD, além de oferecer um aplicativo pelo qual os alunos podem estudar e se comunicar com outros alunos do curso.</w:t>
-      </w:r>
-    </w:p>
-    <w:p>
-      <w:pPr>
-        <w:keepNext w:val="0"/>
-        <w:keepLines w:val="0"/>
-        <w:widowControl w:val="1"/>
-        <w:pBdr>
-          <w:top w:space="0" w:sz="0" w:val="nil"/>
-          <w:left w:space="0" w:sz="0" w:val="nil"/>
-          <w:bottom w:space="0" w:sz="0" w:val="nil"/>
-          <w:right w:space="0" w:sz="0" w:val="nil"/>
-          <w:between w:space="0" w:sz="0" w:val="nil"/>
-        </w:pBdr>
-        <w:shd w:fill="auto" w:val="clear"/>
-        <w:spacing w:after="0" w:before="0" w:line="276" w:lineRule="auto"/>
-        <w:ind w:left="0" w:right="2.598425196851508" w:firstLine="0"/>
-        <w:jc w:val="both"/>
-        <w:rPr/>
-      </w:pPr>
-      <w:r>
-        <w:rPr>
-          <w:rtl w:val="0"/>
-        </w:rPr>
-      </w:r>
-    </w:p>
-    <w:p>
-      <w:pPr>
-        <w:keepNext w:val="0"/>
-        <w:keepLines w:val="0"/>
-        <w:widowControl w:val="1"/>
-        <w:pBdr>
-          <w:top w:space="0" w:sz="0" w:val="nil"/>
-          <w:left w:space="0" w:sz="0" w:val="nil"/>
-          <w:bottom w:space="0" w:sz="0" w:val="nil"/>
-          <w:right w:space="0" w:sz="0" w:val="nil"/>
-          <w:between w:space="0" w:sz="0" w:val="nil"/>
-        </w:pBdr>
-        <w:shd w:fill="auto" w:val="clear"/>
-        <w:spacing w:after="0" w:before="0" w:line="276" w:lineRule="auto"/>
-        <w:ind w:left="0" w:right="2.598425196851508" w:firstLine="0"/>
-        <w:jc w:val="both"/>
-        <w:rPr/>
-      </w:pPr>
-      <w:r>
-        <w:rPr>
-          <w:rtl w:val="0"/>
-        </w:rPr>
-        <w:t xml:space="preserve">Atualmente o cliente realiza toda transferência do histórico e informação de alunos manualmente e pelo utilizando planilhas de excel onde ainda torna trabalhosa e impossível a transferência imediata das informações, sem esforço manual e demanda de tempo hábil e desejado.</w:t>
-      </w:r>
-    </w:p>
-    <w:p>
-      <w:pPr>
-        <w:keepNext w:val="0"/>
-        <w:keepLines w:val="0"/>
-        <w:widowControl w:val="1"/>
-        <w:pBdr>
-          <w:top w:space="0" w:sz="0" w:val="nil"/>
-          <w:left w:space="0" w:sz="0" w:val="nil"/>
-          <w:bottom w:space="0" w:sz="0" w:val="nil"/>
-          <w:right w:space="0" w:sz="0" w:val="nil"/>
-          <w:between w:space="0" w:sz="0" w:val="nil"/>
-        </w:pBdr>
-        <w:shd w:fill="auto" w:val="clear"/>
-        <w:spacing w:after="0" w:before="0" w:line="276" w:lineRule="auto"/>
-        <w:ind w:left="0" w:right="2.598425196851508" w:firstLine="0"/>
-        <w:jc w:val="both"/>
-        <w:rPr/>
-      </w:pPr>
-      <w:r>
-        <w:rPr>
-          <w:rtl w:val="0"/>
-        </w:rPr>
-      </w:r>
-    </w:p>
-    <w:p>
-      <w:pPr>
-        <w:ind w:left="0" w:right="2.598425196851508" w:firstLine="0"/>
-        <w:jc w:val="both"/>
-        <w:rPr/>
-      </w:pPr>
-      <w:r>
-        <w:rPr>
-          <w:rtl w:val="0"/>
-        </w:rPr>
-        <w:t xml:space="preserve">O nosso sistema integrado a um Banco de Dados, irá auxiliar no  armazenamento de informações gerais referente aos alunos, funcionários, contratantes e da própria instituição.</w:t>
+          <w:rFonts w:ascii="Times New Roman" w:cs="Times New Roman" w:eastAsia="Times New Roman" w:hAnsi="Times New Roman"/>
+          <w:color w:val="202124"/>
+          <w:sz w:val="24"/>
+          <w:szCs w:val="24"/>
+          <w:highlight w:val="white"/>
+          <w:rtl w:val="0"/>
+        </w:rPr>
+        <w:t xml:space="preserve">Fundada em 2019, a Segunda Escola tem como objetivo formar profissionais qualificados para o modelo de mercado atual.</w:t>
+      </w:r>
+      <w:r>
+        <w:rPr>
+          <w:rFonts w:ascii="Times New Roman" w:cs="Times New Roman" w:eastAsia="Times New Roman" w:hAnsi="Times New Roman"/>
+          <w:sz w:val="24"/>
+          <w:szCs w:val="24"/>
+          <w:rtl w:val="0"/>
+        </w:rPr>
         <w:br w:type="textWrapping"/>
-        <w:t xml:space="preserve">Neste sistema, uma das soluções mais importantes é a transferência do histórico dos alunos com menção à notas, frequência, curso, grade, horários e quaisquer informações sobre ele, na necessidade de realização de transferência de turma durante os módulos do curso contratado, ou até mesmo se houver transferência de curso caso for solicitado pelo contratante de  acordo com a gestão e normas da escola. </w:t>
+      </w:r>
+      <w:r>
+        <w:rPr>
+          <w:rFonts w:ascii="Times New Roman" w:cs="Times New Roman" w:eastAsia="Times New Roman" w:hAnsi="Times New Roman"/>
+          <w:sz w:val="24"/>
+          <w:szCs w:val="24"/>
+          <w:rtl w:val="0"/>
+        </w:rPr>
+        <w:t xml:space="preserve">Os cursos são organizados de forma rotativa, ou seja, a aula de um dia não necessariamente será a continuidade do dia anterior, então mesmo se o curso já estiver sido iniciado, os alunos podem se matricular na turma e </w:t>
+      </w:r>
+      <w:r>
+        <w:rPr>
+          <w:rFonts w:ascii="Times New Roman" w:cs="Times New Roman" w:eastAsia="Times New Roman" w:hAnsi="Times New Roman"/>
+          <w:color w:val="202124"/>
+          <w:sz w:val="24"/>
+          <w:szCs w:val="24"/>
+          <w:highlight w:val="white"/>
+          <w:rtl w:val="0"/>
+        </w:rPr>
+        <w:t xml:space="preserve">caso o aluno perca determinada aula, ele voltará a vê-la no próximo ciclo</w:t>
+      </w:r>
+      <w:r>
+        <w:rPr>
+          <w:rFonts w:ascii="Times New Roman" w:cs="Times New Roman" w:eastAsia="Times New Roman" w:hAnsi="Times New Roman"/>
+          <w:sz w:val="24"/>
+          <w:szCs w:val="24"/>
+          <w:rtl w:val="0"/>
+        </w:rPr>
+        <w:t xml:space="preserve">, d</w:t>
+      </w:r>
+      <w:r>
+        <w:rPr>
+          <w:rFonts w:ascii="Times New Roman" w:cs="Times New Roman" w:eastAsia="Times New Roman" w:hAnsi="Times New Roman"/>
+          <w:sz w:val="24"/>
+          <w:szCs w:val="24"/>
+          <w:rtl w:val="0"/>
+        </w:rPr>
+        <w:t xml:space="preserve">esta forma a entrada e saída de alunos é mais dinâmica do que em escolas tradicionais, tornando necessário um controle de turmas (transferências, trancamentos, e cronogramas) eficiente e integrado.</w:t>
         <w:br w:type="textWrapping"/>
-        <w:t xml:space="preserve">Contará ainda com um gerenciamento personalizado com níveis de acesso, gráficos para controle da gestão e informação educacional e financeira. Aumentando desta forma, a agilidade, transparência e formalização para  a gestão do cliente.</w:t>
+        <w:t xml:space="preserve"> </w:t>
         <w:br w:type="textWrapping"/>
-      </w:r>
-    </w:p>
-    <w:p>
-      <w:pPr>
-        <w:rPr/>
-      </w:pPr>
+        <w:t xml:space="preserve">Atualmente a Segunda Escola tem como meio de gestão o excel, para cadastrar alunos, controlar turmas, aulas, frequência, notas, professores e mensalidades, tornando </w:t>
+      </w:r>
+      <w:r>
+        <w:rPr>
+          <w:rFonts w:ascii="Times New Roman" w:cs="Times New Roman" w:eastAsia="Times New Roman" w:hAnsi="Times New Roman"/>
+          <w:sz w:val="24"/>
+          <w:szCs w:val="24"/>
+          <w:rtl w:val="0"/>
+        </w:rPr>
+        <w:t xml:space="preserve">trabalhosa e impossível a transferência imediata destas informações, sem esforço manual e demanda de tempo hábil.</w:t>
+        <w:br w:type="textWrapping"/>
+        <w:br w:type="textWrapping"/>
+        <w:t xml:space="preserve">A empresa deseja um sistema que auxilie em tempo real em sua gestão administrativa, que seja flexível para seguir o modelo cíclico que ela possui em caso de transferências de curso, as informações pessoais, e histórico do aluno possam ser feitas de forma ágil e simplificada,</w:t>
+      </w:r>
+      <w:r>
+        <w:rPr>
+          <w:rFonts w:ascii="Times New Roman" w:cs="Times New Roman" w:eastAsia="Times New Roman" w:hAnsi="Times New Roman"/>
+          <w:sz w:val="24"/>
+          <w:szCs w:val="24"/>
+          <w:rtl w:val="0"/>
+        </w:rPr>
+        <w:t xml:space="preserve"> ainda com níveis de acesso dos usuários, gráficos de vendas, e atividades realizadas no sistemas(cadastro, relatórios, boletos etc.); </w:t>
+      </w:r>
+      <w:r>
+        <w:rPr>
+          <w:rFonts w:ascii="Times New Roman" w:cs="Times New Roman" w:eastAsia="Times New Roman" w:hAnsi="Times New Roman"/>
+          <w:sz w:val="24"/>
+          <w:szCs w:val="24"/>
+          <w:rtl w:val="0"/>
+        </w:rPr>
+        <w:t xml:space="preserve">aumentando desta forma, a agilidade, transparência e formalização para  a gestão do cliente.</w:t>
+      </w:r>
       <w:r>
         <w:rPr>
           <w:rtl w:val="0"/>
@@ -474,6 +351,126 @@
     <w:rPr>
       <w:sz w:val="52"/>
       <w:szCs w:val="52"/>
+    </w:rPr>
+  </w:style>
+  <w:style w:type="paragraph" w:styleId="Normal" w:default="1">
+    <w:name w:val="normal"/>
+  </w:style>
+  <w:style w:type="table" w:styleId="TableNormal" w:default="1">
+    <w:name w:val="Table Normal"/>
+  </w:style>
+  <w:style w:type="paragraph" w:styleId="Heading1">
+    <w:name w:val="heading 1"/>
+    <w:basedOn w:val="Normal"/>
+    <w:next w:val="Normal"/>
+    <w:pPr>
+      <w:keepNext w:val="1"/>
+      <w:keepLines w:val="1"/>
+      <w:spacing w:after="120" w:before="400" w:lineRule="auto"/>
+    </w:pPr>
+    <w:rPr>
+      <w:sz w:val="40"/>
+      <w:szCs w:val="40"/>
+    </w:rPr>
+  </w:style>
+  <w:style w:type="paragraph" w:styleId="Heading2">
+    <w:name w:val="heading 2"/>
+    <w:basedOn w:val="Normal"/>
+    <w:next w:val="Normal"/>
+    <w:pPr>
+      <w:keepNext w:val="1"/>
+      <w:keepLines w:val="1"/>
+      <w:spacing w:after="120" w:before="360" w:lineRule="auto"/>
+    </w:pPr>
+    <w:rPr>
+      <w:sz w:val="32"/>
+      <w:szCs w:val="32"/>
+    </w:rPr>
+  </w:style>
+  <w:style w:type="paragraph" w:styleId="Heading3">
+    <w:name w:val="heading 3"/>
+    <w:basedOn w:val="Normal"/>
+    <w:next w:val="Normal"/>
+    <w:pPr>
+      <w:keepNext w:val="1"/>
+      <w:keepLines w:val="1"/>
+      <w:spacing w:after="80" w:before="320" w:lineRule="auto"/>
+    </w:pPr>
+    <w:rPr>
+      <w:color w:val="434343"/>
+      <w:sz w:val="28"/>
+      <w:szCs w:val="28"/>
+    </w:rPr>
+  </w:style>
+  <w:style w:type="paragraph" w:styleId="Heading4">
+    <w:name w:val="heading 4"/>
+    <w:basedOn w:val="Normal"/>
+    <w:next w:val="Normal"/>
+    <w:pPr>
+      <w:keepNext w:val="1"/>
+      <w:keepLines w:val="1"/>
+      <w:spacing w:after="80" w:before="280" w:lineRule="auto"/>
+    </w:pPr>
+    <w:rPr>
+      <w:color w:val="666666"/>
+      <w:sz w:val="24"/>
+      <w:szCs w:val="24"/>
+    </w:rPr>
+  </w:style>
+  <w:style w:type="paragraph" w:styleId="Heading5">
+    <w:name w:val="heading 5"/>
+    <w:basedOn w:val="Normal"/>
+    <w:next w:val="Normal"/>
+    <w:pPr>
+      <w:keepNext w:val="1"/>
+      <w:keepLines w:val="1"/>
+      <w:spacing w:after="80" w:before="240" w:lineRule="auto"/>
+    </w:pPr>
+    <w:rPr>
+      <w:color w:val="666666"/>
+    </w:rPr>
+  </w:style>
+  <w:style w:type="paragraph" w:styleId="Heading6">
+    <w:name w:val="heading 6"/>
+    <w:basedOn w:val="Normal"/>
+    <w:next w:val="Normal"/>
+    <w:pPr>
+      <w:keepNext w:val="1"/>
+      <w:keepLines w:val="1"/>
+      <w:spacing w:after="80" w:before="240" w:lineRule="auto"/>
+    </w:pPr>
+    <w:rPr>
+      <w:i w:val="1"/>
+      <w:color w:val="666666"/>
+    </w:rPr>
+  </w:style>
+  <w:style w:type="paragraph" w:styleId="Title">
+    <w:name w:val="Title"/>
+    <w:basedOn w:val="Normal"/>
+    <w:next w:val="Normal"/>
+    <w:pPr>
+      <w:keepNext w:val="1"/>
+      <w:keepLines w:val="1"/>
+      <w:spacing w:after="60" w:lineRule="auto"/>
+    </w:pPr>
+    <w:rPr>
+      <w:sz w:val="52"/>
+      <w:szCs w:val="52"/>
+    </w:rPr>
+  </w:style>
+  <w:style w:type="paragraph" w:styleId="Subtitle">
+    <w:name w:val="Subtitle"/>
+    <w:basedOn w:val="Normal"/>
+    <w:next w:val="Normal"/>
+    <w:pPr>
+      <w:keepNext w:val="1"/>
+      <w:keepLines w:val="1"/>
+      <w:spacing w:after="320" w:lineRule="auto"/>
+    </w:pPr>
+    <w:rPr>
+      <w:color w:val="666666"/>
+      <w:sz w:val="30"/>
+      <w:szCs w:val="30"/>
     </w:rPr>
   </w:style>
   <w:style w:type="paragraph" w:styleId="Subtitle">
@@ -812,4 +809,19 @@
   </a:objectDefaults>
   <a:extraClrSchemeLst/>
 </a:theme>
+</file>
+
+<file path=customXML/item1.xml><?xml version="1.0" encoding="utf-8"?>
+<go:gDocsCustomXmlDataStorage xmlns:go="http://customooxmlschemas.google.com/" xmlns:r="http://schemas.openxmlformats.org/officeDocument/2006/relationships">
+  <go:docsCustomData xmlns:go="http://customooxmlschemas.google.com/" roundtripDataSignature="AMtx7miyv0B2fW3pEojiZcjgSHib+rvZ0g==">AMUW2mVliLwhiFD3s+Uq3UXexC6lFSURACf5ZWtqK3MVn7V6prQ1XF7l+wjwKA1Vu6ADU3asWSghQy0rFBeaThXtrPERWLgF5dbApQRSMqLHJfV0OwdY1VRuCltSa9rmgqiIoJ1TFx1t</go:docsCustomData>
+</go:gDocsCustomXmlDataStorage>
+</file>
+
+<file path=customXML/itemProps1.xml><?xml version="1.0" encoding="utf-8"?>
+<ds:datastoreItem xmlns:ds="http://schemas.openxmlformats.org/officeDocument/2006/customXml" ds:itemID="{11111111-1234-1234-1234-123412341234}">
+  <ds:schemaRefs>
+    <ds:schemaRef ds:uri="http://schemas.openxmlformats.org/officeDocument/2006/relationships"/>
+    <ds:schemaRef ds:uri="http://customooxmlschemas.google.com/"/>
+  </ds:schemaRefs>
+</ds:datastoreItem>
 </file>
</xml_diff>

<commit_message>
Correção dos artefatos 1 ao 10 Versão 3
</commit_message>
<xml_diff>
--- a/Artefatos/01. Declaração do Escopo.docx
+++ b/Artefatos/01. Declaração do Escopo.docx
@@ -118,100 +118,136 @@
       <w:pPr>
         <w:spacing w:after="160" w:line="259" w:lineRule="auto"/>
         <w:jc w:val="both"/>
-        <w:rPr/>
-      </w:pPr>
-      <w:r>
-        <w:rPr>
-          <w:rFonts w:ascii="Times New Roman" w:cs="Times New Roman" w:eastAsia="Times New Roman" w:hAnsi="Times New Roman"/>
-          <w:color w:val="202124"/>
-          <w:sz w:val="24"/>
-          <w:szCs w:val="24"/>
-          <w:highlight w:val="white"/>
-          <w:rtl w:val="0"/>
-        </w:rPr>
-        <w:t xml:space="preserve">Fundada em 2019, a Segunda Escola tem como objetivo formar profissionais qualificados para o modelo de mercado atual.</w:t>
-      </w:r>
-      <w:r>
-        <w:rPr>
-          <w:rFonts w:ascii="Times New Roman" w:cs="Times New Roman" w:eastAsia="Times New Roman" w:hAnsi="Times New Roman"/>
-          <w:sz w:val="24"/>
-          <w:szCs w:val="24"/>
-          <w:rtl w:val="0"/>
-        </w:rPr>
-        <w:br w:type="textWrapping"/>
-      </w:r>
-      <w:r>
-        <w:rPr>
-          <w:rFonts w:ascii="Times New Roman" w:cs="Times New Roman" w:eastAsia="Times New Roman" w:hAnsi="Times New Roman"/>
-          <w:sz w:val="24"/>
-          <w:szCs w:val="24"/>
-          <w:rtl w:val="0"/>
-        </w:rPr>
-        <w:t xml:space="preserve">Os cursos são organizados de forma rotativa, ou seja, a aula de um dia não necessariamente será a continuidade do dia anterior, então mesmo se o curso já estiver sido iniciado, os alunos podem se matricular na turma e </w:t>
-      </w:r>
-      <w:r>
-        <w:rPr>
-          <w:rFonts w:ascii="Times New Roman" w:cs="Times New Roman" w:eastAsia="Times New Roman" w:hAnsi="Times New Roman"/>
-          <w:color w:val="202124"/>
-          <w:sz w:val="24"/>
-          <w:szCs w:val="24"/>
-          <w:highlight w:val="white"/>
-          <w:rtl w:val="0"/>
-        </w:rPr>
-        <w:t xml:space="preserve">caso o aluno perca determinada aula, ele voltará a vê-la no próximo ciclo</w:t>
-      </w:r>
-      <w:r>
-        <w:rPr>
-          <w:rFonts w:ascii="Times New Roman" w:cs="Times New Roman" w:eastAsia="Times New Roman" w:hAnsi="Times New Roman"/>
-          <w:sz w:val="24"/>
-          <w:szCs w:val="24"/>
-          <w:rtl w:val="0"/>
-        </w:rPr>
-        <w:t xml:space="preserve">, d</w:t>
-      </w:r>
-      <w:r>
-        <w:rPr>
-          <w:rFonts w:ascii="Times New Roman" w:cs="Times New Roman" w:eastAsia="Times New Roman" w:hAnsi="Times New Roman"/>
-          <w:sz w:val="24"/>
-          <w:szCs w:val="24"/>
-          <w:rtl w:val="0"/>
-        </w:rPr>
-        <w:t xml:space="preserve">esta forma a entrada e saída de alunos é mais dinâmica do que em escolas tradicionais, tornando necessário um controle de turmas (transferências, trancamentos, e cronogramas) eficiente e integrado.</w:t>
-        <w:br w:type="textWrapping"/>
-        <w:t xml:space="preserve"> </w:t>
-        <w:br w:type="textWrapping"/>
-        <w:t xml:space="preserve">Atualmente a Segunda Escola tem como meio de gestão o excel, para cadastrar alunos, controlar turmas, aulas, frequência, notas, professores e mensalidades, tornando </w:t>
-      </w:r>
-      <w:r>
-        <w:rPr>
-          <w:rFonts w:ascii="Times New Roman" w:cs="Times New Roman" w:eastAsia="Times New Roman" w:hAnsi="Times New Roman"/>
-          <w:sz w:val="24"/>
-          <w:szCs w:val="24"/>
-          <w:rtl w:val="0"/>
-        </w:rPr>
-        <w:t xml:space="preserve">trabalhosa e impossível a transferência imediata destas informações, sem esforço manual e demanda de tempo hábil.</w:t>
-        <w:br w:type="textWrapping"/>
-        <w:br w:type="textWrapping"/>
-        <w:t xml:space="preserve">A empresa deseja um sistema que auxilie em tempo real em sua gestão administrativa, que seja flexível para seguir o modelo cíclico que ela possui em caso de transferências de curso, as informações pessoais, e histórico do aluno possam ser feitas de forma ágil e simplificada,</w:t>
-      </w:r>
-      <w:r>
-        <w:rPr>
-          <w:rFonts w:ascii="Times New Roman" w:cs="Times New Roman" w:eastAsia="Times New Roman" w:hAnsi="Times New Roman"/>
-          <w:sz w:val="24"/>
-          <w:szCs w:val="24"/>
-          <w:rtl w:val="0"/>
-        </w:rPr>
-        <w:t xml:space="preserve"> ainda com níveis de acesso dos usuários, gráficos de vendas, e atividades realizadas no sistemas(cadastro, relatórios, boletos etc.); </w:t>
-      </w:r>
-      <w:r>
-        <w:rPr>
-          <w:rFonts w:ascii="Times New Roman" w:cs="Times New Roman" w:eastAsia="Times New Roman" w:hAnsi="Times New Roman"/>
-          <w:sz w:val="24"/>
-          <w:szCs w:val="24"/>
-          <w:rtl w:val="0"/>
-        </w:rPr>
-        <w:t xml:space="preserve">aumentando desta forma, a agilidade, transparência e formalização para  a gestão do cliente.</w:t>
-      </w:r>
+        <w:rPr>
+          <w:rFonts w:ascii="Times New Roman" w:cs="Times New Roman" w:eastAsia="Times New Roman" w:hAnsi="Times New Roman"/>
+          <w:sz w:val="24"/>
+          <w:szCs w:val="24"/>
+        </w:rPr>
+      </w:pPr>
+      <w:r>
+        <w:rPr>
+          <w:rFonts w:ascii="Times New Roman" w:cs="Times New Roman" w:eastAsia="Times New Roman" w:hAnsi="Times New Roman"/>
+          <w:sz w:val="24"/>
+          <w:szCs w:val="24"/>
+          <w:rtl w:val="0"/>
+        </w:rPr>
+        <w:t xml:space="preserve">Fundada em 2019, a Segunda Escola tem como objetivo formar profissionais qualificados para o modelo de mercado atual. Os cursos são organizados de forma rotativa, ou seja, a aula de um dia não necessariamente será a continuidade do dia anterior, então mesmo se o curso já estiver sido iniciado, os alunos podem se matricular na turma e caso o aluno perca determinada aula, ele voltará a vê-la no próximo ciclo, desta forma a entrada e saída de alunos é mais dinâmica do que em escolas tradicionais, tornando necessário um controle de turmas (transferências, trancamentos, e cronogramas) eficiente e integrado.</w:t>
+      </w:r>
+    </w:p>
+    <w:p>
+      <w:pPr>
+        <w:spacing w:after="160" w:line="259" w:lineRule="auto"/>
+        <w:jc w:val="both"/>
+        <w:rPr>
+          <w:rFonts w:ascii="Times New Roman" w:cs="Times New Roman" w:eastAsia="Times New Roman" w:hAnsi="Times New Roman"/>
+          <w:sz w:val="24"/>
+          <w:szCs w:val="24"/>
+        </w:rPr>
+      </w:pPr>
+      <w:r>
+        <w:rPr>
+          <w:rFonts w:ascii="Times New Roman" w:cs="Times New Roman" w:eastAsia="Times New Roman" w:hAnsi="Times New Roman"/>
+          <w:sz w:val="24"/>
+          <w:szCs w:val="24"/>
+          <w:rtl w:val="0"/>
+        </w:rPr>
+        <w:t xml:space="preserve">Atualmente a Segunda Escola tem como meio de gestão o Excel, para cadastrar alunos, controlar turmas, aulas, frequência, notas, professores e mensalidades, tornando trabalhosa e impossível a transferência imediata destas informações, sem esforço manual e demanda de tempo hábil.</w:t>
+      </w:r>
+    </w:p>
+    <w:p>
+      <w:pPr>
+        <w:spacing w:after="160" w:line="259" w:lineRule="auto"/>
+        <w:jc w:val="both"/>
+        <w:rPr>
+          <w:rFonts w:ascii="Times New Roman" w:cs="Times New Roman" w:eastAsia="Times New Roman" w:hAnsi="Times New Roman"/>
+          <w:sz w:val="24"/>
+          <w:szCs w:val="24"/>
+        </w:rPr>
+      </w:pPr>
+      <w:r>
+        <w:rPr>
+          <w:rFonts w:ascii="Times New Roman" w:cs="Times New Roman" w:eastAsia="Times New Roman" w:hAnsi="Times New Roman"/>
+          <w:sz w:val="24"/>
+          <w:szCs w:val="24"/>
+          <w:rtl w:val="0"/>
+        </w:rPr>
+        <w:t xml:space="preserve">A empresa deseja um sistema que auxilie sua gestão administrativa. O sistema deve ter, além de características comuns de um sistema acadêmico comum (controle de: matrícula, turma, frequência, nota, mensalidade, contrato) também características que atendam ao modelo de cursos rotativos, sendo essas as que demandam um maior desafio.</w:t>
+      </w:r>
+    </w:p>
+    <w:p>
+      <w:pPr>
+        <w:spacing w:after="160" w:line="259" w:lineRule="auto"/>
+        <w:jc w:val="both"/>
+        <w:rPr>
+          <w:rFonts w:ascii="Times New Roman" w:cs="Times New Roman" w:eastAsia="Times New Roman" w:hAnsi="Times New Roman"/>
+          <w:sz w:val="24"/>
+          <w:szCs w:val="24"/>
+        </w:rPr>
+      </w:pPr>
+      <w:r>
+        <w:rPr>
+          <w:rFonts w:ascii="Times New Roman" w:cs="Times New Roman" w:eastAsia="Times New Roman" w:hAnsi="Times New Roman"/>
+          <w:sz w:val="24"/>
+          <w:szCs w:val="24"/>
+          <w:rtl w:val="0"/>
+        </w:rPr>
+        <w:t xml:space="preserve">O objetivo do sistema é, além de desafogar o trabalho manual e aumentar a qualidade do atendimento ao aluno, também criar ferramentas que ajudam o gestor a planejar o cronograma recorrentemente e  criar ações de marketing de acordo com projeções da quantidade de alunos nas turmas. O resultado esperado é sempre manter as turmas com alunos, bem como o crescimento da escola.</w:t>
+      </w:r>
+    </w:p>
+    <w:p>
+      <w:pPr>
+        <w:spacing w:after="160" w:line="259" w:lineRule="auto"/>
+        <w:jc w:val="both"/>
+        <w:rPr>
+          <w:rFonts w:ascii="Times New Roman" w:cs="Times New Roman" w:eastAsia="Times New Roman" w:hAnsi="Times New Roman"/>
+          <w:sz w:val="24"/>
+          <w:szCs w:val="24"/>
+          <w:highlight w:val="yellow"/>
+        </w:rPr>
+      </w:pPr>
+      <w:r>
+        <w:rPr>
+          <w:rFonts w:ascii="Times New Roman" w:cs="Times New Roman" w:eastAsia="Times New Roman" w:hAnsi="Times New Roman"/>
+          <w:sz w:val="24"/>
+          <w:szCs w:val="24"/>
+          <w:highlight w:val="yellow"/>
+          <w:rtl w:val="0"/>
+        </w:rPr>
+        <w:t xml:space="preserve">A empresa deseja um sistema que auxilie em tempo real em sua gestão administrativa, que seja flexível para seguir o modelo cíclico que ela possui em caso de transferências de curso, as informações pessoais, e o histórico do aluno possam ser feitas de forma ágil e simplificada, ainda com níveis de acesso dos usuários, gráficos de vendas, e atividades realizadas nos sistemas (cadastro, relatórios, boletos etc.); aumentando desta forma, a agilidade, transparência e formalização para  a gestão do cliente.</w:t>
+      </w:r>
+    </w:p>
+    <w:p>
+      <w:pPr>
+        <w:spacing w:after="160" w:line="259" w:lineRule="auto"/>
+        <w:jc w:val="both"/>
+        <w:rPr>
+          <w:rFonts w:ascii="Times New Roman" w:cs="Times New Roman" w:eastAsia="Times New Roman" w:hAnsi="Times New Roman"/>
+          <w:sz w:val="24"/>
+          <w:szCs w:val="24"/>
+          <w:highlight w:val="yellow"/>
+        </w:rPr>
+      </w:pPr>
+      <w:r>
+        <w:rPr>
+          <w:rFonts w:ascii="Times New Roman" w:cs="Times New Roman" w:eastAsia="Times New Roman" w:hAnsi="Times New Roman"/>
+          <w:sz w:val="24"/>
+          <w:szCs w:val="24"/>
+          <w:highlight w:val="yellow"/>
+          <w:rtl w:val="0"/>
+        </w:rPr>
+        <w:t xml:space="preserve">Melhorar texto!</w:t>
+      </w:r>
+    </w:p>
+    <w:p>
+      <w:pPr>
+        <w:spacing w:after="160" w:line="259" w:lineRule="auto"/>
+        <w:jc w:val="both"/>
+        <w:rPr>
+          <w:rFonts w:ascii="Times New Roman" w:cs="Times New Roman" w:eastAsia="Times New Roman" w:hAnsi="Times New Roman"/>
+          <w:sz w:val="24"/>
+          <w:szCs w:val="24"/>
+        </w:rPr>
+      </w:pPr>
       <w:r>
         <w:rPr>
           <w:rtl w:val="0"/>
@@ -219,7 +255,7 @@
       </w:r>
     </w:p>
     <w:sectPr>
-      <w:pgSz w:h="16838" w:w="11906"/>
+      <w:pgSz w:h="16838" w:w="11906" w:orient="portrait"/>
       <w:pgMar w:bottom="1545.2362204724427" w:top="1417.3228346456694" w:left="1417.322834645669" w:right="1712.5984251968516" w:header="0" w:footer="720"/>
       <w:pgNumType w:start="1"/>
     </w:sectPr>
@@ -813,7 +849,7 @@
 
 <file path=customXML/item1.xml><?xml version="1.0" encoding="utf-8"?>
 <go:gDocsCustomXmlDataStorage xmlns:go="http://customooxmlschemas.google.com/" xmlns:r="http://schemas.openxmlformats.org/officeDocument/2006/relationships">
-  <go:docsCustomData xmlns:go="http://customooxmlschemas.google.com/" roundtripDataSignature="AMtx7miyv0B2fW3pEojiZcjgSHib+rvZ0g==">AMUW2mVliLwhiFD3s+Uq3UXexC6lFSURACf5ZWtqK3MVn7V6prQ1XF7l+wjwKA1Vu6ADU3asWSghQy0rFBeaThXtrPERWLgF5dbApQRSMqLHJfV0OwdY1VRuCltSa9rmgqiIoJ1TFx1t</go:docsCustomData>
+  <go:docsCustomData xmlns:go="http://customooxmlschemas.google.com/" roundtripDataSignature="AMtx7miyv0B2fW3pEojiZcjgSHib+rvZ0g==">AMUW2mXpv1+dpi5nfIGItEM3F18KRS1gRrpPU5eKn69oksWafrmoYxtQCEqRrvJqdFT5ObMkBUaEFL58COlxXc+ysOc2ytNA32473qYghBWcKPjnsMK5fwwxfh3dMxZJPlLLUCA8sRWv</go:docsCustomData>
 </go:gDocsCustomXmlDataStorage>
 </file>
 

</xml_diff>

<commit_message>
Correção dos Artefatos AC05 (Engenharia de Requisitos)1 ao 23
</commit_message>
<xml_diff>
--- a/Artefatos/01. Declaração do Escopo.docx
+++ b/Artefatos/01. Declaração do Escopo.docx
@@ -1,137 +1,109 @@
 
 <file path=word/document.xml><?xml version="1.0" encoding="utf-8"?>
-<w:document xmlns:mc="http://schemas.openxmlformats.org/markup-compatibility/2006" xmlns:o="urn:schemas-microsoft-com:office:office" xmlns:r="http://schemas.openxmlformats.org/officeDocument/2006/relationships" xmlns:m="http://schemas.openxmlformats.org/officeDocument/2006/math" xmlns:v="urn:schemas-microsoft-com:vml" xmlns:wp="http://schemas.openxmlformats.org/drawingml/2006/wordprocessingDrawing" xmlns:w10="urn:schemas-microsoft-com:office:word" xmlns:w="http://schemas.openxmlformats.org/wordprocessingml/2006/main" xmlns:wne="http://schemas.microsoft.com/office/word/2006/wordml" xmlns:sl="http://schemas.openxmlformats.org/schemaLibrary/2006/main" xmlns:a="http://schemas.openxmlformats.org/drawingml/2006/main" xmlns:pic="http://schemas.openxmlformats.org/drawingml/2006/picture" xmlns:c="http://schemas.openxmlformats.org/drawingml/2006/chart" xmlns:lc="http://schemas.openxmlformats.org/drawingml/2006/lockedCanvas" xmlns:dgm="http://schemas.openxmlformats.org/drawingml/2006/diagram" xmlns:wps="http://schemas.microsoft.com/office/word/2010/wordprocessingShape" xmlns:wpg="http://schemas.microsoft.com/office/word/2010/wordprocessingGroup" xmlns:w14="http://schemas.microsoft.com/office/word/2010/wordml" xmlns:w15="http://schemas.microsoft.com/office/word/2012/wordml">
+<w:document xmlns:wpc="http://schemas.microsoft.com/office/word/2010/wordprocessingCanvas" xmlns:cx="http://schemas.microsoft.com/office/drawing/2014/chartex" xmlns:cx1="http://schemas.microsoft.com/office/drawing/2015/9/8/chartex" xmlns:cx2="http://schemas.microsoft.com/office/drawing/2015/10/21/chartex" xmlns:cx3="http://schemas.microsoft.com/office/drawing/2016/5/9/chartex" xmlns:cx4="http://schemas.microsoft.com/office/drawing/2016/5/10/chartex" xmlns:cx5="http://schemas.microsoft.com/office/drawing/2016/5/11/chartex" xmlns:cx6="http://schemas.microsoft.com/office/drawing/2016/5/12/chartex" xmlns:cx7="http://schemas.microsoft.com/office/drawing/2016/5/13/chartex" xmlns:cx8="http://schemas.microsoft.com/office/drawing/2016/5/14/chartex" xmlns:mc="http://schemas.openxmlformats.org/markup-compatibility/2006" xmlns:aink="http://schemas.microsoft.com/office/drawing/2016/ink" xmlns:am3d="http://schemas.microsoft.com/office/drawing/2017/model3d" xmlns:o="urn:schemas-microsoft-com:office:office" xmlns:r="http://schemas.openxmlformats.org/officeDocument/2006/relationships" xmlns:m="http://schemas.openxmlformats.org/officeDocument/2006/math" xmlns:v="urn:schemas-microsoft-com:vml" xmlns:wp14="http://schemas.microsoft.com/office/word/2010/wordprocessingDrawing" xmlns:wp="http://schemas.openxmlformats.org/drawingml/2006/wordprocessingDrawing" xmlns:w10="urn:schemas-microsoft-com:office:word" xmlns:w="http://schemas.openxmlformats.org/wordprocessingml/2006/main" xmlns:w14="http://schemas.microsoft.com/office/word/2010/wordml" xmlns:w15="http://schemas.microsoft.com/office/word/2012/wordml" xmlns:w16cid="http://schemas.microsoft.com/office/word/2016/wordml/cid" xmlns:w16se="http://schemas.microsoft.com/office/word/2015/wordml/symex" xmlns:wpg="http://schemas.microsoft.com/office/word/2010/wordprocessingGroup" xmlns:wpi="http://schemas.microsoft.com/office/word/2010/wordprocessingInk" xmlns:wne="http://schemas.microsoft.com/office/word/2006/wordml" xmlns:wps="http://schemas.microsoft.com/office/word/2010/wordprocessingShape" mc:Ignorable="w14 w15 w16se w16cid wp14">
   <w:background w:color="FFFFFF"/>
   <w:body>
     <w:p>
       <w:pPr>
-        <w:keepNext w:val="1"/>
-        <w:keepLines w:val="1"/>
-        <w:widowControl w:val="1"/>
+        <w:keepNext/>
+        <w:keepLines/>
         <w:pBdr>
-          <w:top w:space="0" w:sz="0" w:val="nil"/>
-          <w:left w:space="0" w:sz="0" w:val="nil"/>
-          <w:bottom w:space="0" w:sz="0" w:val="nil"/>
-          <w:right w:space="0" w:sz="0" w:val="nil"/>
-          <w:between w:space="0" w:sz="0" w:val="nil"/>
+          <w:top w:val="nil"/>
+          <w:left w:val="nil"/>
+          <w:bottom w:val="nil"/>
+          <w:right w:val="nil"/>
+          <w:between w:val="nil"/>
         </w:pBdr>
-        <w:shd w:fill="auto" w:val="clear"/>
-        <w:spacing w:after="60" w:before="0" w:line="276" w:lineRule="auto"/>
-        <w:ind w:left="0" w:right="2.598425196851508" w:firstLine="0"/>
+        <w:spacing w:after="60"/>
+        <w:ind w:right="2"/>
         <w:jc w:val="both"/>
         <w:rPr>
-          <w:b w:val="1"/>
-          <w:i w:val="0"/>
-          <w:smallCaps w:val="0"/>
-          <w:strike w:val="0"/>
+          <w:b/>
           <w:color w:val="000000"/>
           <w:sz w:val="32"/>
           <w:szCs w:val="32"/>
-          <w:shd w:fill="auto" w:val="clear"/>
-          <w:vertAlign w:val="baseline"/>
         </w:rPr>
       </w:pPr>
-      <w:bookmarkStart w:colFirst="0" w:colLast="0" w:name="_heading=h.gjdgxs" w:id="0"/>
+      <w:bookmarkStart w:id="0" w:name="_heading=h.gjdgxs" w:colFirst="0" w:colLast="0"/>
       <w:bookmarkEnd w:id="0"/>
       <w:r>
         <w:rPr>
-          <w:b w:val="1"/>
-          <w:i w:val="0"/>
-          <w:smallCaps w:val="0"/>
-          <w:strike w:val="0"/>
+          <w:b/>
           <w:color w:val="000000"/>
           <w:sz w:val="32"/>
           <w:szCs w:val="32"/>
-          <w:u w:val="none"/>
-          <w:shd w:fill="auto" w:val="clear"/>
-          <w:vertAlign w:val="baseline"/>
-          <w:rtl w:val="0"/>
-        </w:rPr>
-        <w:t xml:space="preserve">Declaração do Escopo</w:t>
-      </w:r>
-      <w:r>
-        <w:rPr>
-          <w:rtl w:val="0"/>
-        </w:rPr>
+        </w:rPr>
+        <w:t>Declaração do Escopo</w:t>
       </w:r>
     </w:p>
     <w:p>
       <w:pPr>
-        <w:ind w:left="0" w:right="2.598425196851508" w:firstLine="0"/>
+        <w:ind w:right="2"/>
         <w:jc w:val="both"/>
         <w:rPr>
-          <w:b w:val="1"/>
+          <w:b/>
           <w:color w:val="666666"/>
         </w:rPr>
       </w:pPr>
       <w:r>
         <w:rPr>
-          <w:b w:val="1"/>
+          <w:b/>
           <w:color w:val="666666"/>
-          <w:rtl w:val="0"/>
-        </w:rPr>
-        <w:t xml:space="preserve">Sistema </w:t>
-      </w:r>
-      <w:r>
-        <w:rPr>
-          <w:b w:val="1"/>
-          <w:color w:val="666666"/>
-          <w:rtl w:val="0"/>
-        </w:rPr>
-        <w:t xml:space="preserve">Madará</w:t>
-      </w:r>
-      <w:r>
-        <w:rPr>
-          <w:rtl w:val="0"/>
-        </w:rPr>
+        </w:rPr>
+        <w:t>Sistema Madará</w:t>
       </w:r>
     </w:p>
     <w:p>
       <w:pPr>
-        <w:keepNext w:val="0"/>
-        <w:keepLines w:val="0"/>
-        <w:widowControl w:val="1"/>
         <w:pBdr>
-          <w:top w:space="0" w:sz="0" w:val="nil"/>
-          <w:left w:space="0" w:sz="0" w:val="nil"/>
-          <w:bottom w:space="0" w:sz="0" w:val="nil"/>
-          <w:right w:space="0" w:sz="0" w:val="nil"/>
-          <w:between w:space="0" w:sz="0" w:val="nil"/>
+          <w:top w:val="nil"/>
+          <w:left w:val="nil"/>
+          <w:bottom w:val="nil"/>
+          <w:right w:val="nil"/>
+          <w:between w:val="nil"/>
         </w:pBdr>
-        <w:shd w:fill="auto" w:val="clear"/>
-        <w:spacing w:after="0" w:before="0" w:line="276" w:lineRule="auto"/>
-        <w:ind w:left="0" w:right="2.598425196851508" w:firstLine="0"/>
+        <w:ind w:right="2"/>
         <w:jc w:val="both"/>
         <w:rPr>
-          <w:rFonts w:ascii="Times New Roman" w:cs="Times New Roman" w:eastAsia="Times New Roman" w:hAnsi="Times New Roman"/>
+          <w:rFonts w:ascii="Times New Roman" w:eastAsia="Times New Roman" w:hAnsi="Times New Roman" w:cs="Times New Roman"/>
           <w:sz w:val="24"/>
           <w:szCs w:val="24"/>
         </w:rPr>
       </w:pPr>
-      <w:r>
-        <w:rPr>
-          <w:rtl w:val="0"/>
-        </w:rPr>
-      </w:r>
     </w:p>
     <w:p>
       <w:pPr>
         <w:spacing w:after="160" w:line="259" w:lineRule="auto"/>
         <w:jc w:val="both"/>
         <w:rPr>
-          <w:rFonts w:ascii="Times New Roman" w:cs="Times New Roman" w:eastAsia="Times New Roman" w:hAnsi="Times New Roman"/>
+          <w:rFonts w:ascii="Times New Roman" w:eastAsia="Times New Roman" w:hAnsi="Times New Roman" w:cs="Times New Roman"/>
           <w:sz w:val="24"/>
           <w:szCs w:val="24"/>
         </w:rPr>
       </w:pPr>
       <w:r>
         <w:rPr>
-          <w:rFonts w:ascii="Times New Roman" w:cs="Times New Roman" w:eastAsia="Times New Roman" w:hAnsi="Times New Roman"/>
-          <w:sz w:val="24"/>
-          <w:szCs w:val="24"/>
-          <w:rtl w:val="0"/>
-        </w:rPr>
-        <w:t xml:space="preserve">Fundada em 2019, a Segunda Escola tem como objetivo formar profissionais qualificados para o modelo de mercado atual. Os cursos são organizados de forma rotativa, ou seja, a aula de um dia não necessariamente será a continuidade do dia anterior, então mesmo se o curso já estiver sido iniciado, os alunos podem se matricular na turma e caso o aluno perca determinada aula, ele voltará a vê-la no próximo ciclo, desta forma a entrada e saída de alunos é mais dinâmica do que em escolas tradicionais, tornando necessário um controle de turmas (transferências, trancamentos, e cronogramas) eficiente e integrado.</w:t>
+          <w:rFonts w:ascii="Times New Roman" w:eastAsia="Times New Roman" w:hAnsi="Times New Roman" w:cs="Times New Roman"/>
+          <w:sz w:val="24"/>
+          <w:szCs w:val="24"/>
+        </w:rPr>
+        <w:t>Fundada em 2019, a Segunda Escola tem como objetivo formar profissionais qualificados para o modelo de mercado atual. Os cursos são organizados de forma rotativa, ou seja, a aula de um dia não necessariamente será a continuidade do dia anterior, então mesm</w:t>
+      </w:r>
+      <w:r>
+        <w:rPr>
+          <w:rFonts w:ascii="Times New Roman" w:eastAsia="Times New Roman" w:hAnsi="Times New Roman" w:cs="Times New Roman"/>
+          <w:sz w:val="24"/>
+          <w:szCs w:val="24"/>
+        </w:rPr>
+        <w:t>o se o curso já estiver sido iniciado, os alunos podem se matricular na turma e caso o aluno perca determinada aula, ele voltará a vê-la no próximo ciclo, desta forma a entrada e saída de alunos é mais dinâmica do que em escolas tradicionais, tornando nece</w:t>
+      </w:r>
+      <w:r>
+        <w:rPr>
+          <w:rFonts w:ascii="Times New Roman" w:eastAsia="Times New Roman" w:hAnsi="Times New Roman" w:cs="Times New Roman"/>
+          <w:sz w:val="24"/>
+          <w:szCs w:val="24"/>
+        </w:rPr>
+        <w:t>ssário um controle de turmas (transferências, trancamentos, e cronogramas) eficiente e integrado.</w:t>
       </w:r>
     </w:p>
     <w:p>
@@ -139,19 +111,26 @@
         <w:spacing w:after="160" w:line="259" w:lineRule="auto"/>
         <w:jc w:val="both"/>
         <w:rPr>
-          <w:rFonts w:ascii="Times New Roman" w:cs="Times New Roman" w:eastAsia="Times New Roman" w:hAnsi="Times New Roman"/>
+          <w:rFonts w:ascii="Times New Roman" w:eastAsia="Times New Roman" w:hAnsi="Times New Roman" w:cs="Times New Roman"/>
           <w:sz w:val="24"/>
           <w:szCs w:val="24"/>
         </w:rPr>
       </w:pPr>
       <w:r>
         <w:rPr>
-          <w:rFonts w:ascii="Times New Roman" w:cs="Times New Roman" w:eastAsia="Times New Roman" w:hAnsi="Times New Roman"/>
-          <w:sz w:val="24"/>
-          <w:szCs w:val="24"/>
-          <w:rtl w:val="0"/>
-        </w:rPr>
-        <w:t xml:space="preserve">Atualmente a Segunda Escola tem como meio de gestão o Excel, para cadastrar alunos, controlar turmas, aulas, frequência, notas, professores e mensalidades, tornando trabalhosa e impossível a transferência imediata destas informações, sem esforço manual e demanda de tempo hábil.</w:t>
+          <w:rFonts w:ascii="Times New Roman" w:eastAsia="Times New Roman" w:hAnsi="Times New Roman" w:cs="Times New Roman"/>
+          <w:sz w:val="24"/>
+          <w:szCs w:val="24"/>
+        </w:rPr>
+        <w:t>Atualmente a Segunda Escola tem como meio de gestão o Excel, para cadastrar alunos, controlar turmas, aulas, frequência, notas, professores e mensalidades, to</w:t>
+      </w:r>
+      <w:r>
+        <w:rPr>
+          <w:rFonts w:ascii="Times New Roman" w:eastAsia="Times New Roman" w:hAnsi="Times New Roman" w:cs="Times New Roman"/>
+          <w:sz w:val="24"/>
+          <w:szCs w:val="24"/>
+        </w:rPr>
+        <w:t>rnando trabalhosa e impossível a transferência imediata destas informações, sem esforço manual e demanda de tempo hábil.</w:t>
       </w:r>
     </w:p>
     <w:p>
@@ -159,19 +138,26 @@
         <w:spacing w:after="160" w:line="259" w:lineRule="auto"/>
         <w:jc w:val="both"/>
         <w:rPr>
-          <w:rFonts w:ascii="Times New Roman" w:cs="Times New Roman" w:eastAsia="Times New Roman" w:hAnsi="Times New Roman"/>
+          <w:rFonts w:ascii="Times New Roman" w:eastAsia="Times New Roman" w:hAnsi="Times New Roman" w:cs="Times New Roman"/>
           <w:sz w:val="24"/>
           <w:szCs w:val="24"/>
         </w:rPr>
       </w:pPr>
       <w:r>
         <w:rPr>
-          <w:rFonts w:ascii="Times New Roman" w:cs="Times New Roman" w:eastAsia="Times New Roman" w:hAnsi="Times New Roman"/>
-          <w:sz w:val="24"/>
-          <w:szCs w:val="24"/>
-          <w:rtl w:val="0"/>
-        </w:rPr>
-        <w:t xml:space="preserve">A empresa deseja um sistema que auxilie sua gestão administrativa. O sistema deve ter, além de características comuns de um sistema acadêmico comum (controle de: matrícula, turma, frequência, nota, mensalidade, contrato) também características que atendam ao modelo de cursos rotativos, sendo essas as que demandam um maior desafio.</w:t>
+          <w:rFonts w:ascii="Times New Roman" w:eastAsia="Times New Roman" w:hAnsi="Times New Roman" w:cs="Times New Roman"/>
+          <w:sz w:val="24"/>
+          <w:szCs w:val="24"/>
+        </w:rPr>
+        <w:t>A empresa deseja um sistema que auxilie sua gestão administrativa. O sistema deve ter, além de características comuns de um sistema aca</w:t>
+      </w:r>
+      <w:r>
+        <w:rPr>
+          <w:rFonts w:ascii="Times New Roman" w:eastAsia="Times New Roman" w:hAnsi="Times New Roman" w:cs="Times New Roman"/>
+          <w:sz w:val="24"/>
+          <w:szCs w:val="24"/>
+        </w:rPr>
+        <w:t>dêmico comum (controle de: matrícula, turma, frequência, nota, mensalidade, contrato) também características que atendam ao modelo de cursos rotativos, sendo essas as que demandam um maior desafio.</w:t>
       </w:r>
     </w:p>
     <w:p>
@@ -179,19 +165,42 @@
         <w:spacing w:after="160" w:line="259" w:lineRule="auto"/>
         <w:jc w:val="both"/>
         <w:rPr>
-          <w:rFonts w:ascii="Times New Roman" w:cs="Times New Roman" w:eastAsia="Times New Roman" w:hAnsi="Times New Roman"/>
+          <w:rFonts w:ascii="Times New Roman" w:eastAsia="Times New Roman" w:hAnsi="Times New Roman" w:cs="Times New Roman"/>
           <w:sz w:val="24"/>
           <w:szCs w:val="24"/>
         </w:rPr>
       </w:pPr>
       <w:r>
         <w:rPr>
-          <w:rFonts w:ascii="Times New Roman" w:cs="Times New Roman" w:eastAsia="Times New Roman" w:hAnsi="Times New Roman"/>
-          <w:sz w:val="24"/>
-          <w:szCs w:val="24"/>
-          <w:rtl w:val="0"/>
-        </w:rPr>
-        <w:t xml:space="preserve">O objetivo do sistema é, além de desafogar o trabalho manual e aumentar a qualidade do atendimento ao aluno, também criar ferramentas que ajudam o gestor a planejar o cronograma recorrentemente e  criar ações de marketing de acordo com projeções da quantidade de alunos nas turmas. O resultado esperado é sempre manter as turmas com alunos, bem como o crescimento da escola.</w:t>
+          <w:rFonts w:ascii="Times New Roman" w:eastAsia="Times New Roman" w:hAnsi="Times New Roman" w:cs="Times New Roman"/>
+          <w:sz w:val="24"/>
+          <w:szCs w:val="24"/>
+        </w:rPr>
+        <w:t>O objetivo do sistema é, além de desafogar o trabalho manu</w:t>
+      </w:r>
+      <w:r>
+        <w:rPr>
+          <w:rFonts w:ascii="Times New Roman" w:eastAsia="Times New Roman" w:hAnsi="Times New Roman" w:cs="Times New Roman"/>
+          <w:sz w:val="24"/>
+          <w:szCs w:val="24"/>
+        </w:rPr>
+        <w:t xml:space="preserve">al e aumentar a qualidade do atendimento ao aluno, também criar ferramentas que ajudam o gestor a planejar o cronograma recorrentemente e </w:t>
+      </w:r>
+      <w:r>
+        <w:rPr>
+          <w:rFonts w:ascii="Times New Roman" w:eastAsia="Times New Roman" w:hAnsi="Times New Roman" w:cs="Times New Roman"/>
+          <w:sz w:val="24"/>
+          <w:szCs w:val="24"/>
+        </w:rPr>
+        <w:t>criar ações de marketing de acordo com projeções da quantidade de alunos nas turmas. O resultado esperado é sempre ma</w:t>
+      </w:r>
+      <w:r>
+        <w:rPr>
+          <w:rFonts w:ascii="Times New Roman" w:eastAsia="Times New Roman" w:hAnsi="Times New Roman" w:cs="Times New Roman"/>
+          <w:sz w:val="24"/>
+          <w:szCs w:val="24"/>
+        </w:rPr>
+        <w:t>nter as turmas com alunos, bem como o crescimento da escola.</w:t>
       </w:r>
     </w:p>
     <w:p>
@@ -199,21 +208,39 @@
         <w:spacing w:after="160" w:line="259" w:lineRule="auto"/>
         <w:jc w:val="both"/>
         <w:rPr>
-          <w:rFonts w:ascii="Times New Roman" w:cs="Times New Roman" w:eastAsia="Times New Roman" w:hAnsi="Times New Roman"/>
+          <w:rFonts w:ascii="Times New Roman" w:eastAsia="Times New Roman" w:hAnsi="Times New Roman" w:cs="Times New Roman"/>
           <w:sz w:val="24"/>
           <w:szCs w:val="24"/>
           <w:highlight w:val="yellow"/>
         </w:rPr>
       </w:pPr>
-      <w:r>
-        <w:rPr>
-          <w:rFonts w:ascii="Times New Roman" w:cs="Times New Roman" w:eastAsia="Times New Roman" w:hAnsi="Times New Roman"/>
+      <w:bookmarkStart w:id="1" w:name="_GoBack"/>
+      <w:r>
+        <w:rPr>
+          <w:rFonts w:ascii="Times New Roman" w:eastAsia="Times New Roman" w:hAnsi="Times New Roman" w:cs="Times New Roman"/>
           <w:sz w:val="24"/>
           <w:szCs w:val="24"/>
           <w:highlight w:val="yellow"/>
-          <w:rtl w:val="0"/>
-        </w:rPr>
-        <w:t xml:space="preserve">A empresa deseja um sistema que auxilie em tempo real em sua gestão administrativa, que seja flexível para seguir o modelo cíclico que ela possui em caso de transferências de curso, as informações pessoais, e o histórico do aluno possam ser feitas de forma ágil e simplificada, ainda com níveis de acesso dos usuários, gráficos de vendas, e atividades realizadas nos sistemas (cadastro, relatórios, boletos etc.); aumentando desta forma, a agilidade, transparência e formalização para  a gestão do cliente.</w:t>
+        </w:rPr>
+        <w:t>A empresa deseja um sistema que auxilie em tempo real em sua gestão administrativa, que seja flexível para seguir o modelo cíclico que ela possui em caso de transferências de curso, as informaçõe</w:t>
+      </w:r>
+      <w:r>
+        <w:rPr>
+          <w:rFonts w:ascii="Times New Roman" w:eastAsia="Times New Roman" w:hAnsi="Times New Roman" w:cs="Times New Roman"/>
+          <w:sz w:val="24"/>
+          <w:szCs w:val="24"/>
+          <w:highlight w:val="yellow"/>
+        </w:rPr>
+        <w:t xml:space="preserve">s pessoais, e o histórico do aluno possam ser feitas de forma ágil e simplificada, ainda com níveis de acesso dos usuários, gráficos de vendas, e atividades realizadas nos sistemas (cadastro, relatórios, boletos etc.); aumentando desta forma, a agilidade, </w:t>
+      </w:r>
+      <w:r>
+        <w:rPr>
+          <w:rFonts w:ascii="Times New Roman" w:eastAsia="Times New Roman" w:hAnsi="Times New Roman" w:cs="Times New Roman"/>
+          <w:sz w:val="24"/>
+          <w:szCs w:val="24"/>
+          <w:highlight w:val="yellow"/>
+        </w:rPr>
+        <w:t>transparência e formalização para  a gestão do cliente.</w:t>
       </w:r>
     </w:p>
     <w:p>
@@ -221,7 +248,7 @@
         <w:spacing w:after="160" w:line="259" w:lineRule="auto"/>
         <w:jc w:val="both"/>
         <w:rPr>
-          <w:rFonts w:ascii="Times New Roman" w:cs="Times New Roman" w:eastAsia="Times New Roman" w:hAnsi="Times New Roman"/>
+          <w:rFonts w:ascii="Times New Roman" w:eastAsia="Times New Roman" w:hAnsi="Times New Roman" w:cs="Times New Roman"/>
           <w:sz w:val="24"/>
           <w:szCs w:val="24"/>
           <w:highlight w:val="yellow"/>
@@ -229,53 +256,45 @@
       </w:pPr>
       <w:r>
         <w:rPr>
-          <w:rFonts w:ascii="Times New Roman" w:cs="Times New Roman" w:eastAsia="Times New Roman" w:hAnsi="Times New Roman"/>
+          <w:rFonts w:ascii="Times New Roman" w:eastAsia="Times New Roman" w:hAnsi="Times New Roman" w:cs="Times New Roman"/>
           <w:sz w:val="24"/>
           <w:szCs w:val="24"/>
           <w:highlight w:val="yellow"/>
-          <w:rtl w:val="0"/>
-        </w:rPr>
-        <w:t xml:space="preserve">Melhorar texto!</w:t>
+        </w:rPr>
+        <w:t>Melhorar texto!</w:t>
       </w:r>
     </w:p>
+    <w:bookmarkEnd w:id="1"/>
     <w:p>
       <w:pPr>
         <w:spacing w:after="160" w:line="259" w:lineRule="auto"/>
         <w:jc w:val="both"/>
         <w:rPr>
-          <w:rFonts w:ascii="Times New Roman" w:cs="Times New Roman" w:eastAsia="Times New Roman" w:hAnsi="Times New Roman"/>
+          <w:rFonts w:ascii="Times New Roman" w:eastAsia="Times New Roman" w:hAnsi="Times New Roman" w:cs="Times New Roman"/>
           <w:sz w:val="24"/>
           <w:szCs w:val="24"/>
         </w:rPr>
       </w:pPr>
-      <w:r>
-        <w:rPr>
-          <w:rtl w:val="0"/>
-        </w:rPr>
-      </w:r>
     </w:p>
     <w:sectPr>
-      <w:pgSz w:h="16838" w:w="11906" w:orient="portrait"/>
-      <w:pgMar w:bottom="1545.2362204724427" w:top="1417.3228346456694" w:left="1417.322834645669" w:right="1712.5984251968516" w:header="0" w:footer="720"/>
+      <w:pgSz w:w="11906" w:h="16838"/>
+      <w:pgMar w:top="1417" w:right="1712" w:bottom="1545" w:left="1417" w:header="0" w:footer="720" w:gutter="0"/>
       <w:pgNumType w:start="1"/>
+      <w:cols w:space="720"/>
     </w:sectPr>
   </w:body>
 </w:document>
 </file>
 
-<file path=word/numbering.xml><?xml version="1.0" encoding="utf-8"?>
-<w:numbering xmlns:mc="http://schemas.openxmlformats.org/markup-compatibility/2006" xmlns:o="urn:schemas-microsoft-com:office:office" xmlns:r="http://schemas.openxmlformats.org/officeDocument/2006/relationships" xmlns:m="http://schemas.openxmlformats.org/officeDocument/2006/math" xmlns:v="urn:schemas-microsoft-com:vml" xmlns:wp="http://schemas.openxmlformats.org/drawingml/2006/wordprocessingDrawing" xmlns:w10="urn:schemas-microsoft-com:office:word" xmlns:w="http://schemas.openxmlformats.org/wordprocessingml/2006/main" xmlns:wne="http://schemas.microsoft.com/office/word/2006/wordml" xmlns:sl="http://schemas.openxmlformats.org/schemaLibrary/2006/main" xmlns:a="http://schemas.openxmlformats.org/drawingml/2006/main" xmlns:pic="http://schemas.openxmlformats.org/drawingml/2006/picture" xmlns:c="http://schemas.openxmlformats.org/drawingml/2006/chart" xmlns:lc="http://schemas.openxmlformats.org/drawingml/2006/lockedCanvas" xmlns:dgm="http://schemas.openxmlformats.org/drawingml/2006/diagram" xmlns:wps="http://schemas.microsoft.com/office/word/2010/wordprocessingShape" xmlns:wpg="http://schemas.microsoft.com/office/word/2010/wordprocessingGroup" xmlns:w14="http://schemas.microsoft.com/office/word/2010/wordml" xmlns:w15="http://schemas.microsoft.com/office/word/2012/wordml"/>
-</file>
-
 <file path=word/styles.xml><?xml version="1.0" encoding="utf-8"?>
-<w:styles xmlns:mc="http://schemas.openxmlformats.org/markup-compatibility/2006" xmlns:o="urn:schemas-microsoft-com:office:office" xmlns:r="http://schemas.openxmlformats.org/officeDocument/2006/relationships" xmlns:m="http://schemas.openxmlformats.org/officeDocument/2006/math" xmlns:v="urn:schemas-microsoft-com:vml" xmlns:wp="http://schemas.openxmlformats.org/drawingml/2006/wordprocessingDrawing" xmlns:w10="urn:schemas-microsoft-com:office:word" xmlns:w="http://schemas.openxmlformats.org/wordprocessingml/2006/main" xmlns:wne="http://schemas.microsoft.com/office/word/2006/wordml" xmlns:sl="http://schemas.openxmlformats.org/schemaLibrary/2006/main" xmlns:a="http://schemas.openxmlformats.org/drawingml/2006/main" xmlns:pic="http://schemas.openxmlformats.org/drawingml/2006/picture" xmlns:c="http://schemas.openxmlformats.org/drawingml/2006/chart" xmlns:lc="http://schemas.openxmlformats.org/drawingml/2006/lockedCanvas" xmlns:dgm="http://schemas.openxmlformats.org/drawingml/2006/diagram" xmlns:wps="http://schemas.microsoft.com/office/word/2010/wordprocessingShape" xmlns:wpg="http://schemas.microsoft.com/office/word/2010/wordprocessingGroup" xmlns:w14="http://schemas.microsoft.com/office/word/2010/wordml" xmlns:w15="http://schemas.microsoft.com/office/word/2012/wordml">
+<w:styles xmlns:mc="http://schemas.openxmlformats.org/markup-compatibility/2006" xmlns:r="http://schemas.openxmlformats.org/officeDocument/2006/relationships" xmlns:w="http://schemas.openxmlformats.org/wordprocessingml/2006/main" xmlns:w14="http://schemas.microsoft.com/office/word/2010/wordml" xmlns:w15="http://schemas.microsoft.com/office/word/2012/wordml" xmlns:w16cid="http://schemas.microsoft.com/office/word/2016/wordml/cid" xmlns:w16se="http://schemas.microsoft.com/office/word/2015/wordml/symex" mc:Ignorable="w14 w15 w16se w16cid">
   <w:docDefaults>
     <w:rPrDefault>
       <w:rPr>
-        <w:rFonts w:ascii="Arial" w:cs="Arial" w:eastAsia="Arial" w:hAnsi="Arial"/>
+        <w:rFonts w:ascii="Arial" w:eastAsia="Arial" w:hAnsi="Arial" w:cs="Arial"/>
         <w:sz w:val="22"/>
         <w:szCs w:val="22"/>
-        <w:lang w:val="pt-BR"/>
+        <w:lang w:val="pt-BR" w:eastAsia="pt-BR" w:bidi="ar-SA"/>
       </w:rPr>
     </w:rPrDefault>
     <w:pPrDefault>
@@ -284,48 +303,437 @@
       </w:pPr>
     </w:pPrDefault>
   </w:docDefaults>
-  <w:style w:type="paragraph" w:styleId="Normal" w:default="1">
-    <w:name w:val="normal"/>
-  </w:style>
-  <w:style w:type="table" w:styleId="TableNormal" w:default="1">
-    <w:name w:val="Table Normal"/>
-  </w:style>
-  <w:style w:type="paragraph" w:styleId="Heading1">
+  <w:latentStyles w:defLockedState="0" w:defUIPriority="99" w:defSemiHidden="0" w:defUnhideWhenUsed="0" w:defQFormat="0" w:count="376">
+    <w:lsdException w:name="Normal" w:uiPriority="0" w:qFormat="1"/>
+    <w:lsdException w:name="heading 1" w:uiPriority="9" w:qFormat="1"/>
+    <w:lsdException w:name="heading 2" w:semiHidden="1" w:uiPriority="9" w:unhideWhenUsed="1" w:qFormat="1"/>
+    <w:lsdException w:name="heading 3" w:semiHidden="1" w:uiPriority="9" w:unhideWhenUsed="1" w:qFormat="1"/>
+    <w:lsdException w:name="heading 4" w:semiHidden="1" w:uiPriority="9" w:unhideWhenUsed="1" w:qFormat="1"/>
+    <w:lsdException w:name="heading 5" w:semiHidden="1" w:uiPriority="9" w:unhideWhenUsed="1" w:qFormat="1"/>
+    <w:lsdException w:name="heading 6" w:semiHidden="1" w:uiPriority="9" w:unhideWhenUsed="1" w:qFormat="1"/>
+    <w:lsdException w:name="heading 7" w:semiHidden="1" w:uiPriority="9" w:unhideWhenUsed="1" w:qFormat="1"/>
+    <w:lsdException w:name="heading 8" w:semiHidden="1" w:uiPriority="9" w:unhideWhenUsed="1" w:qFormat="1"/>
+    <w:lsdException w:name="heading 9" w:semiHidden="1" w:uiPriority="9" w:unhideWhenUsed="1" w:qFormat="1"/>
+    <w:lsdException w:name="index 1" w:semiHidden="1" w:unhideWhenUsed="1"/>
+    <w:lsdException w:name="index 2" w:semiHidden="1" w:unhideWhenUsed="1"/>
+    <w:lsdException w:name="index 3" w:semiHidden="1" w:unhideWhenUsed="1"/>
+    <w:lsdException w:name="index 4" w:semiHidden="1" w:unhideWhenUsed="1"/>
+    <w:lsdException w:name="index 5" w:semiHidden="1" w:unhideWhenUsed="1"/>
+    <w:lsdException w:name="index 6" w:semiHidden="1" w:unhideWhenUsed="1"/>
+    <w:lsdException w:name="index 7" w:semiHidden="1" w:unhideWhenUsed="1"/>
+    <w:lsdException w:name="index 8" w:semiHidden="1" w:unhideWhenUsed="1"/>
+    <w:lsdException w:name="index 9" w:semiHidden="1" w:unhideWhenUsed="1"/>
+    <w:lsdException w:name="toc 1" w:semiHidden="1" w:uiPriority="39" w:unhideWhenUsed="1"/>
+    <w:lsdException w:name="toc 2" w:semiHidden="1" w:uiPriority="39" w:unhideWhenUsed="1"/>
+    <w:lsdException w:name="toc 3" w:semiHidden="1" w:uiPriority="39" w:unhideWhenUsed="1"/>
+    <w:lsdException w:name="toc 4" w:semiHidden="1" w:uiPriority="39" w:unhideWhenUsed="1"/>
+    <w:lsdException w:name="toc 5" w:semiHidden="1" w:uiPriority="39" w:unhideWhenUsed="1"/>
+    <w:lsdException w:name="toc 6" w:semiHidden="1" w:uiPriority="39" w:unhideWhenUsed="1"/>
+    <w:lsdException w:name="toc 7" w:semiHidden="1" w:uiPriority="39" w:unhideWhenUsed="1"/>
+    <w:lsdException w:name="toc 8" w:semiHidden="1" w:uiPriority="39" w:unhideWhenUsed="1"/>
+    <w:lsdException w:name="toc 9" w:semiHidden="1" w:uiPriority="39" w:unhideWhenUsed="1"/>
+    <w:lsdException w:name="Normal Indent" w:semiHidden="1" w:unhideWhenUsed="1"/>
+    <w:lsdException w:name="footnote text" w:semiHidden="1" w:unhideWhenUsed="1"/>
+    <w:lsdException w:name="annotation text" w:semiHidden="1" w:unhideWhenUsed="1"/>
+    <w:lsdException w:name="header" w:semiHidden="1" w:unhideWhenUsed="1"/>
+    <w:lsdException w:name="footer" w:semiHidden="1" w:unhideWhenUsed="1"/>
+    <w:lsdException w:name="index heading" w:semiHidden="1" w:unhideWhenUsed="1"/>
+    <w:lsdException w:name="caption" w:semiHidden="1" w:uiPriority="35" w:unhideWhenUsed="1" w:qFormat="1"/>
+    <w:lsdException w:name="table of figures" w:semiHidden="1" w:unhideWhenUsed="1"/>
+    <w:lsdException w:name="envelope address" w:semiHidden="1" w:unhideWhenUsed="1"/>
+    <w:lsdException w:name="envelope return" w:semiHidden="1" w:unhideWhenUsed="1"/>
+    <w:lsdException w:name="footnote reference" w:semiHidden="1" w:unhideWhenUsed="1"/>
+    <w:lsdException w:name="annotation reference" w:semiHidden="1" w:unhideWhenUsed="1"/>
+    <w:lsdException w:name="line number" w:semiHidden="1" w:unhideWhenUsed="1"/>
+    <w:lsdException w:name="page number" w:semiHidden="1" w:unhideWhenUsed="1"/>
+    <w:lsdException w:name="endnote reference" w:semiHidden="1" w:unhideWhenUsed="1"/>
+    <w:lsdException w:name="endnote text" w:semiHidden="1" w:unhideWhenUsed="1"/>
+    <w:lsdException w:name="table of authorities" w:semiHidden="1" w:unhideWhenUsed="1"/>
+    <w:lsdException w:name="macro" w:semiHidden="1" w:unhideWhenUsed="1"/>
+    <w:lsdException w:name="toa heading" w:semiHidden="1" w:unhideWhenUsed="1"/>
+    <w:lsdException w:name="List" w:semiHidden="1" w:unhideWhenUsed="1"/>
+    <w:lsdException w:name="List Bullet" w:semiHidden="1" w:unhideWhenUsed="1"/>
+    <w:lsdException w:name="List Number" w:semiHidden="1" w:unhideWhenUsed="1"/>
+    <w:lsdException w:name="List 2" w:semiHidden="1" w:unhideWhenUsed="1"/>
+    <w:lsdException w:name="List 3" w:semiHidden="1" w:unhideWhenUsed="1"/>
+    <w:lsdException w:name="List 4" w:semiHidden="1" w:unhideWhenUsed="1"/>
+    <w:lsdException w:name="List 5" w:semiHidden="1" w:unhideWhenUsed="1"/>
+    <w:lsdException w:name="List Bullet 2" w:semiHidden="1" w:unhideWhenUsed="1"/>
+    <w:lsdException w:name="List Bullet 3" w:semiHidden="1" w:unhideWhenUsed="1"/>
+    <w:lsdException w:name="List Bullet 4" w:semiHidden="1" w:unhideWhenUsed="1"/>
+    <w:lsdException w:name="List Bullet 5" w:semiHidden="1" w:unhideWhenUsed="1"/>
+    <w:lsdException w:name="List Number 2" w:semiHidden="1" w:unhideWhenUsed="1"/>
+    <w:lsdException w:name="List Number 3" w:semiHidden="1" w:unhideWhenUsed="1"/>
+    <w:lsdException w:name="List Number 4" w:semiHidden="1" w:unhideWhenUsed="1"/>
+    <w:lsdException w:name="List Number 5" w:semiHidden="1" w:unhideWhenUsed="1"/>
+    <w:lsdException w:name="Title" w:uiPriority="10" w:qFormat="1"/>
+    <w:lsdException w:name="Closing" w:semiHidden="1" w:unhideWhenUsed="1"/>
+    <w:lsdException w:name="Signature" w:semiHidden="1" w:unhideWhenUsed="1"/>
+    <w:lsdException w:name="Default Paragraph Font" w:semiHidden="1" w:uiPriority="1" w:unhideWhenUsed="1"/>
+    <w:lsdException w:name="Body Text" w:semiHidden="1" w:unhideWhenUsed="1"/>
+    <w:lsdException w:name="Body Text Indent" w:semiHidden="1" w:unhideWhenUsed="1"/>
+    <w:lsdException w:name="List Continue" w:semiHidden="1" w:unhideWhenUsed="1"/>
+    <w:lsdException w:name="List Continue 2" w:semiHidden="1" w:unhideWhenUsed="1"/>
+    <w:lsdException w:name="List Continue 3" w:semiHidden="1" w:unhideWhenUsed="1"/>
+    <w:lsdException w:name="List Continue 4" w:semiHidden="1" w:unhideWhenUsed="1"/>
+    <w:lsdException w:name="List Continue 5" w:semiHidden="1" w:unhideWhenUsed="1"/>
+    <w:lsdException w:name="Message Header" w:semiHidden="1" w:unhideWhenUsed="1"/>
+    <w:lsdException w:name="Subtitle" w:uiPriority="11" w:qFormat="1"/>
+    <w:lsdException w:name="Salutation" w:semiHidden="1" w:unhideWhenUsed="1"/>
+    <w:lsdException w:name="Date" w:semiHidden="1" w:unhideWhenUsed="1"/>
+    <w:lsdException w:name="Body Text First Indent" w:semiHidden="1" w:unhideWhenUsed="1"/>
+    <w:lsdException w:name="Body Text First Indent 2" w:semiHidden="1" w:unhideWhenUsed="1"/>
+    <w:lsdException w:name="Note Heading" w:semiHidden="1" w:unhideWhenUsed="1"/>
+    <w:lsdException w:name="Body Text 2" w:semiHidden="1" w:unhideWhenUsed="1"/>
+    <w:lsdException w:name="Body Text 3" w:semiHidden="1" w:unhideWhenUsed="1"/>
+    <w:lsdException w:name="Body Text Indent 2" w:semiHidden="1" w:unhideWhenUsed="1"/>
+    <w:lsdException w:name="Body Text Indent 3" w:semiHidden="1" w:unhideWhenUsed="1"/>
+    <w:lsdException w:name="Block Text" w:semiHidden="1" w:unhideWhenUsed="1"/>
+    <w:lsdException w:name="Hyperlink" w:semiHidden="1" w:unhideWhenUsed="1"/>
+    <w:lsdException w:name="FollowedHyperlink" w:semiHidden="1" w:unhideWhenUsed="1"/>
+    <w:lsdException w:name="Strong" w:uiPriority="22" w:qFormat="1"/>
+    <w:lsdException w:name="Emphasis" w:uiPriority="20" w:qFormat="1"/>
+    <w:lsdException w:name="Document Map" w:semiHidden="1" w:unhideWhenUsed="1"/>
+    <w:lsdException w:name="Plain Text" w:semiHidden="1" w:unhideWhenUsed="1"/>
+    <w:lsdException w:name="E-mail Signature" w:semiHidden="1" w:unhideWhenUsed="1"/>
+    <w:lsdException w:name="HTML Top of Form" w:semiHidden="1" w:unhideWhenUsed="1"/>
+    <w:lsdException w:name="HTML Bottom of Form" w:semiHidden="1" w:unhideWhenUsed="1"/>
+    <w:lsdException w:name="Normal (Web)" w:semiHidden="1" w:unhideWhenUsed="1"/>
+    <w:lsdException w:name="HTML Acronym" w:semiHidden="1" w:unhideWhenUsed="1"/>
+    <w:lsdException w:name="HTML Address" w:semiHidden="1" w:unhideWhenUsed="1"/>
+    <w:lsdException w:name="HTML Cite" w:semiHidden="1" w:unhideWhenUsed="1"/>
+    <w:lsdException w:name="HTML Code" w:semiHidden="1" w:unhideWhenUsed="1"/>
+    <w:lsdException w:name="HTML Definition" w:semiHidden="1" w:unhideWhenUsed="1"/>
+    <w:lsdException w:name="HTML Keyboard" w:semiHidden="1" w:unhideWhenUsed="1"/>
+    <w:lsdException w:name="HTML Preformatted" w:semiHidden="1" w:unhideWhenUsed="1"/>
+    <w:lsdException w:name="HTML Sample" w:semiHidden="1" w:unhideWhenUsed="1"/>
+    <w:lsdException w:name="HTML Typewriter" w:semiHidden="1" w:unhideWhenUsed="1"/>
+    <w:lsdException w:name="HTML Variable" w:semiHidden="1" w:unhideWhenUsed="1"/>
+    <w:lsdException w:name="Normal Table" w:semiHidden="1" w:unhideWhenUsed="1"/>
+    <w:lsdException w:name="annotation subject" w:semiHidden="1" w:unhideWhenUsed="1"/>
+    <w:lsdException w:name="No List" w:semiHidden="1" w:unhideWhenUsed="1"/>
+    <w:lsdException w:name="Outline List 1" w:semiHidden="1" w:unhideWhenUsed="1"/>
+    <w:lsdException w:name="Outline List 2" w:semiHidden="1" w:unhideWhenUsed="1"/>
+    <w:lsdException w:name="Outline List 3" w:semiHidden="1" w:unhideWhenUsed="1"/>
+    <w:lsdException w:name="Table Simple 1" w:semiHidden="1" w:unhideWhenUsed="1"/>
+    <w:lsdException w:name="Table Simple 2" w:semiHidden="1" w:unhideWhenUsed="1"/>
+    <w:lsdException w:name="Table Simple 3" w:semiHidden="1" w:unhideWhenUsed="1"/>
+    <w:lsdException w:name="Table Classic 1" w:semiHidden="1" w:unhideWhenUsed="1"/>
+    <w:lsdException w:name="Table Classic 2" w:semiHidden="1" w:unhideWhenUsed="1"/>
+    <w:lsdException w:name="Table Classic 3" w:semiHidden="1" w:unhideWhenUsed="1"/>
+    <w:lsdException w:name="Table Classic 4" w:semiHidden="1" w:unhideWhenUsed="1"/>
+    <w:lsdException w:name="Table Colorful 1" w:semiHidden="1" w:unhideWhenUsed="1"/>
+    <w:lsdException w:name="Table Colorful 2" w:semiHidden="1" w:unhideWhenUsed="1"/>
+    <w:lsdException w:name="Table Colorful 3" w:semiHidden="1" w:unhideWhenUsed="1"/>
+    <w:lsdException w:name="Table Columns 1" w:semiHidden="1" w:unhideWhenUsed="1"/>
+    <w:lsdException w:name="Table Columns 2" w:semiHidden="1" w:unhideWhenUsed="1"/>
+    <w:lsdException w:name="Table Columns 3" w:semiHidden="1" w:unhideWhenUsed="1"/>
+    <w:lsdException w:name="Table Columns 4" w:semiHidden="1" w:unhideWhenUsed="1"/>
+    <w:lsdException w:name="Table Columns 5" w:semiHidden="1" w:unhideWhenUsed="1"/>
+    <w:lsdException w:name="Table Grid 1" w:semiHidden="1" w:unhideWhenUsed="1"/>
+    <w:lsdException w:name="Table Grid 2" w:semiHidden="1" w:unhideWhenUsed="1"/>
+    <w:lsdException w:name="Table Grid 3" w:semiHidden="1" w:unhideWhenUsed="1"/>
+    <w:lsdException w:name="Table Grid 4" w:semiHidden="1" w:unhideWhenUsed="1"/>
+    <w:lsdException w:name="Table Grid 5" w:semiHidden="1" w:unhideWhenUsed="1"/>
+    <w:lsdException w:name="Table Grid 6" w:semiHidden="1" w:unhideWhenUsed="1"/>
+    <w:lsdException w:name="Table Grid 7" w:semiHidden="1" w:unhideWhenUsed="1"/>
+    <w:lsdException w:name="Table Grid 8" w:semiHidden="1" w:unhideWhenUsed="1"/>
+    <w:lsdException w:name="Table List 1" w:semiHidden="1" w:unhideWhenUsed="1"/>
+    <w:lsdException w:name="Table List 2" w:semiHidden="1" w:unhideWhenUsed="1"/>
+    <w:lsdException w:name="Table List 3" w:semiHidden="1" w:unhideWhenUsed="1"/>
+    <w:lsdException w:name="Table List 4" w:semiHidden="1" w:unhideWhenUsed="1"/>
+    <w:lsdException w:name="Table List 5" w:semiHidden="1" w:unhideWhenUsed="1"/>
+    <w:lsdException w:name="Table List 6" w:semiHidden="1" w:unhideWhenUsed="1"/>
+    <w:lsdException w:name="Table List 7" w:semiHidden="1" w:unhideWhenUsed="1"/>
+    <w:lsdException w:name="Table List 8" w:semiHidden="1" w:unhideWhenUsed="1"/>
+    <w:lsdException w:name="Table 3D effects 1" w:semiHidden="1" w:unhideWhenUsed="1"/>
+    <w:lsdException w:name="Table 3D effects 2" w:semiHidden="1" w:unhideWhenUsed="1"/>
+    <w:lsdException w:name="Table 3D effects 3" w:semiHidden="1" w:unhideWhenUsed="1"/>
+    <w:lsdException w:name="Table Contemporary" w:semiHidden="1" w:unhideWhenUsed="1"/>
+    <w:lsdException w:name="Table Elegant" w:semiHidden="1" w:unhideWhenUsed="1"/>
+    <w:lsdException w:name="Table Professional" w:semiHidden="1" w:unhideWhenUsed="1"/>
+    <w:lsdException w:name="Table Subtle 1" w:semiHidden="1" w:unhideWhenUsed="1"/>
+    <w:lsdException w:name="Table Subtle 2" w:semiHidden="1" w:unhideWhenUsed="1"/>
+    <w:lsdException w:name="Table Web 1" w:semiHidden="1" w:unhideWhenUsed="1"/>
+    <w:lsdException w:name="Table Web 2" w:semiHidden="1" w:unhideWhenUsed="1"/>
+    <w:lsdException w:name="Table Web 3" w:semiHidden="1" w:unhideWhenUsed="1"/>
+    <w:lsdException w:name="Balloon Text" w:semiHidden="1" w:unhideWhenUsed="1"/>
+    <w:lsdException w:name="Table Grid" w:uiPriority="39"/>
+    <w:lsdException w:name="Table Theme" w:semiHidden="1" w:unhideWhenUsed="1"/>
+    <w:lsdException w:name="Placeholder Text" w:semiHidden="1"/>
+    <w:lsdException w:name="No Spacing" w:uiPriority="1" w:qFormat="1"/>
+    <w:lsdException w:name="Light Shading" w:uiPriority="60"/>
+    <w:lsdException w:name="Light List" w:uiPriority="61"/>
+    <w:lsdException w:name="Light Grid" w:uiPriority="62"/>
+    <w:lsdException w:name="Medium Shading 1" w:uiPriority="63"/>
+    <w:lsdException w:name="Medium Shading 2" w:uiPriority="64"/>
+    <w:lsdException w:name="Medium List 1" w:uiPriority="65"/>
+    <w:lsdException w:name="Medium List 2" w:uiPriority="66"/>
+    <w:lsdException w:name="Medium Grid 1" w:uiPriority="67"/>
+    <w:lsdException w:name="Medium Grid 2" w:uiPriority="68"/>
+    <w:lsdException w:name="Medium Grid 3" w:uiPriority="69"/>
+    <w:lsdException w:name="Dark List" w:uiPriority="70"/>
+    <w:lsdException w:name="Colorful Shading" w:uiPriority="71"/>
+    <w:lsdException w:name="Colorful List" w:uiPriority="72"/>
+    <w:lsdException w:name="Colorful Grid" w:uiPriority="73"/>
+    <w:lsdException w:name="Light Shading Accent 1" w:uiPriority="60"/>
+    <w:lsdException w:name="Light List Accent 1" w:uiPriority="61"/>
+    <w:lsdException w:name="Light Grid Accent 1" w:uiPriority="62"/>
+    <w:lsdException w:name="Medium Shading 1 Accent 1" w:uiPriority="63"/>
+    <w:lsdException w:name="Medium Shading 2 Accent 1" w:uiPriority="64"/>
+    <w:lsdException w:name="Medium List 1 Accent 1" w:uiPriority="65"/>
+    <w:lsdException w:name="Revision" w:semiHidden="1"/>
+    <w:lsdException w:name="List Paragraph" w:uiPriority="34" w:qFormat="1"/>
+    <w:lsdException w:name="Quote" w:uiPriority="29" w:qFormat="1"/>
+    <w:lsdException w:name="Intense Quote" w:uiPriority="30" w:qFormat="1"/>
+    <w:lsdException w:name="Medium List 2 Accent 1" w:uiPriority="66"/>
+    <w:lsdException w:name="Medium Grid 1 Accent 1" w:uiPriority="67"/>
+    <w:lsdException w:name="Medium Grid 2 Accent 1" w:uiPriority="68"/>
+    <w:lsdException w:name="Medium Grid 3 Accent 1" w:uiPriority="69"/>
+    <w:lsdException w:name="Dark List Accent 1" w:uiPriority="70"/>
+    <w:lsdException w:name="Colorful Shading Accent 1" w:uiPriority="71"/>
+    <w:lsdException w:name="Colorful List Accent 1" w:uiPriority="72"/>
+    <w:lsdException w:name="Colorful Grid Accent 1" w:uiPriority="73"/>
+    <w:lsdException w:name="Light Shading Accent 2" w:uiPriority="60"/>
+    <w:lsdException w:name="Light List Accent 2" w:uiPriority="61"/>
+    <w:lsdException w:name="Light Grid Accent 2" w:uiPriority="62"/>
+    <w:lsdException w:name="Medium Shading 1 Accent 2" w:uiPriority="63"/>
+    <w:lsdException w:name="Medium Shading 2 Accent 2" w:uiPriority="64"/>
+    <w:lsdException w:name="Medium List 1 Accent 2" w:uiPriority="65"/>
+    <w:lsdException w:name="Medium List 2 Accent 2" w:uiPriority="66"/>
+    <w:lsdException w:name="Medium Grid 1 Accent 2" w:uiPriority="67"/>
+    <w:lsdException w:name="Medium Grid 2 Accent 2" w:uiPriority="68"/>
+    <w:lsdException w:name="Medium Grid 3 Accent 2" w:uiPriority="69"/>
+    <w:lsdException w:name="Dark List Accent 2" w:uiPriority="70"/>
+    <w:lsdException w:name="Colorful Shading Accent 2" w:uiPriority="71"/>
+    <w:lsdException w:name="Colorful List Accent 2" w:uiPriority="72"/>
+    <w:lsdException w:name="Colorful Grid Accent 2" w:uiPriority="73"/>
+    <w:lsdException w:name="Light Shading Accent 3" w:uiPriority="60"/>
+    <w:lsdException w:name="Light List Accent 3" w:uiPriority="61"/>
+    <w:lsdException w:name="Light Grid Accent 3" w:uiPriority="62"/>
+    <w:lsdException w:name="Medium Shading 1 Accent 3" w:uiPriority="63"/>
+    <w:lsdException w:name="Medium Shading 2 Accent 3" w:uiPriority="64"/>
+    <w:lsdException w:name="Medium List 1 Accent 3" w:uiPriority="65"/>
+    <w:lsdException w:name="Medium List 2 Accent 3" w:uiPriority="66"/>
+    <w:lsdException w:name="Medium Grid 1 Accent 3" w:uiPriority="67"/>
+    <w:lsdException w:name="Medium Grid 2 Accent 3" w:uiPriority="68"/>
+    <w:lsdException w:name="Medium Grid 3 Accent 3" w:uiPriority="69"/>
+    <w:lsdException w:name="Dark List Accent 3" w:uiPriority="70"/>
+    <w:lsdException w:name="Colorful Shading Accent 3" w:uiPriority="71"/>
+    <w:lsdException w:name="Colorful List Accent 3" w:uiPriority="72"/>
+    <w:lsdException w:name="Colorful Grid Accent 3" w:uiPriority="73"/>
+    <w:lsdException w:name="Light Shading Accent 4" w:uiPriority="60"/>
+    <w:lsdException w:name="Light List Accent 4" w:uiPriority="61"/>
+    <w:lsdException w:name="Light Grid Accent 4" w:uiPriority="62"/>
+    <w:lsdException w:name="Medium Shading 1 Accent 4" w:uiPriority="63"/>
+    <w:lsdException w:name="Medium Shading 2 Accent 4" w:uiPriority="64"/>
+    <w:lsdException w:name="Medium List 1 Accent 4" w:uiPriority="65"/>
+    <w:lsdException w:name="Medium List 2 Accent 4" w:uiPriority="66"/>
+    <w:lsdException w:name="Medium Grid 1 Accent 4" w:uiPriority="67"/>
+    <w:lsdException w:name="Medium Grid 2 Accent 4" w:uiPriority="68"/>
+    <w:lsdException w:name="Medium Grid 3 Accent 4" w:uiPriority="69"/>
+    <w:lsdException w:name="Dark List Accent 4" w:uiPriority="70"/>
+    <w:lsdException w:name="Colorful Shading Accent 4" w:uiPriority="71"/>
+    <w:lsdException w:name="Colorful List Accent 4" w:uiPriority="72"/>
+    <w:lsdException w:name="Colorful Grid Accent 4" w:uiPriority="73"/>
+    <w:lsdException w:name="Light Shading Accent 5" w:uiPriority="60"/>
+    <w:lsdException w:name="Light List Accent 5" w:uiPriority="61"/>
+    <w:lsdException w:name="Light Grid Accent 5" w:uiPriority="62"/>
+    <w:lsdException w:name="Medium Shading 1 Accent 5" w:uiPriority="63"/>
+    <w:lsdException w:name="Medium Shading 2 Accent 5" w:uiPriority="64"/>
+    <w:lsdException w:name="Medium List 1 Accent 5" w:uiPriority="65"/>
+    <w:lsdException w:name="Medium List 2 Accent 5" w:uiPriority="66"/>
+    <w:lsdException w:name="Medium Grid 1 Accent 5" w:uiPriority="67"/>
+    <w:lsdException w:name="Medium Grid 2 Accent 5" w:uiPriority="68"/>
+    <w:lsdException w:name="Medium Grid 3 Accent 5" w:uiPriority="69"/>
+    <w:lsdException w:name="Dark List Accent 5" w:uiPriority="70"/>
+    <w:lsdException w:name="Colorful Shading Accent 5" w:uiPriority="71"/>
+    <w:lsdException w:name="Colorful List Accent 5" w:uiPriority="72"/>
+    <w:lsdException w:name="Colorful Grid Accent 5" w:uiPriority="73"/>
+    <w:lsdException w:name="Light Shading Accent 6" w:uiPriority="60"/>
+    <w:lsdException w:name="Light List Accent 6" w:uiPriority="61"/>
+    <w:lsdException w:name="Light Grid Accent 6" w:uiPriority="62"/>
+    <w:lsdException w:name="Medium Shading 1 Accent 6" w:uiPriority="63"/>
+    <w:lsdException w:name="Medium Shading 2 Accent 6" w:uiPriority="64"/>
+    <w:lsdException w:name="Medium List 1 Accent 6" w:uiPriority="65"/>
+    <w:lsdException w:name="Medium List 2 Accent 6" w:uiPriority="66"/>
+    <w:lsdException w:name="Medium Grid 1 Accent 6" w:uiPriority="67"/>
+    <w:lsdException w:name="Medium Grid 2 Accent 6" w:uiPriority="68"/>
+    <w:lsdException w:name="Medium Grid 3 Accent 6" w:uiPriority="69"/>
+    <w:lsdException w:name="Dark List Accent 6" w:uiPriority="70"/>
+    <w:lsdException w:name="Colorful Shading Accent 6" w:uiPriority="71"/>
+    <w:lsdException w:name="Colorful List Accent 6" w:uiPriority="72"/>
+    <w:lsdException w:name="Colorful Grid Accent 6" w:uiPriority="73"/>
+    <w:lsdException w:name="Subtle Emphasis" w:uiPriority="19" w:qFormat="1"/>
+    <w:lsdException w:name="Intense Emphasis" w:uiPriority="21" w:qFormat="1"/>
+    <w:lsdException w:name="Subtle Reference" w:uiPriority="31" w:qFormat="1"/>
+    <w:lsdException w:name="Intense Reference" w:uiPriority="32" w:qFormat="1"/>
+    <w:lsdException w:name="Book Title" w:uiPriority="33" w:qFormat="1"/>
+    <w:lsdException w:name="Bibliography" w:semiHidden="1" w:uiPriority="37" w:unhideWhenUsed="1"/>
+    <w:lsdException w:name="TOC Heading" w:semiHidden="1" w:uiPriority="39" w:unhideWhenUsed="1" w:qFormat="1"/>
+    <w:lsdException w:name="Plain Table 1" w:uiPriority="41"/>
+    <w:lsdException w:name="Plain Table 2" w:uiPriority="42"/>
+    <w:lsdException w:name="Plain Table 3" w:uiPriority="43"/>
+    <w:lsdException w:name="Plain Table 4" w:uiPriority="44"/>
+    <w:lsdException w:name="Plain Table 5" w:uiPriority="45"/>
+    <w:lsdException w:name="Grid Table Light" w:uiPriority="40"/>
+    <w:lsdException w:name="Grid Table 1 Light" w:uiPriority="46"/>
+    <w:lsdException w:name="Grid Table 2" w:uiPriority="47"/>
+    <w:lsdException w:name="Grid Table 3" w:uiPriority="48"/>
+    <w:lsdException w:name="Grid Table 4" w:uiPriority="49"/>
+    <w:lsdException w:name="Grid Table 5 Dark" w:uiPriority="50"/>
+    <w:lsdException w:name="Grid Table 6 Colorful" w:uiPriority="51"/>
+    <w:lsdException w:name="Grid Table 7 Colorful" w:uiPriority="52"/>
+    <w:lsdException w:name="Grid Table 1 Light Accent 1" w:uiPriority="46"/>
+    <w:lsdException w:name="Grid Table 2 Accent 1" w:uiPriority="47"/>
+    <w:lsdException w:name="Grid Table 3 Accent 1" w:uiPriority="48"/>
+    <w:lsdException w:name="Grid Table 4 Accent 1" w:uiPriority="49"/>
+    <w:lsdException w:name="Grid Table 5 Dark Accent 1" w:uiPriority="50"/>
+    <w:lsdException w:name="Grid Table 6 Colorful Accent 1" w:uiPriority="51"/>
+    <w:lsdException w:name="Grid Table 7 Colorful Accent 1" w:uiPriority="52"/>
+    <w:lsdException w:name="Grid Table 1 Light Accent 2" w:uiPriority="46"/>
+    <w:lsdException w:name="Grid Table 2 Accent 2" w:uiPriority="47"/>
+    <w:lsdException w:name="Grid Table 3 Accent 2" w:uiPriority="48"/>
+    <w:lsdException w:name="Grid Table 4 Accent 2" w:uiPriority="49"/>
+    <w:lsdException w:name="Grid Table 5 Dark Accent 2" w:uiPriority="50"/>
+    <w:lsdException w:name="Grid Table 6 Colorful Accent 2" w:uiPriority="51"/>
+    <w:lsdException w:name="Grid Table 7 Colorful Accent 2" w:uiPriority="52"/>
+    <w:lsdException w:name="Grid Table 1 Light Accent 3" w:uiPriority="46"/>
+    <w:lsdException w:name="Grid Table 2 Accent 3" w:uiPriority="47"/>
+    <w:lsdException w:name="Grid Table 3 Accent 3" w:uiPriority="48"/>
+    <w:lsdException w:name="Grid Table 4 Accent 3" w:uiPriority="49"/>
+    <w:lsdException w:name="Grid Table 5 Dark Accent 3" w:uiPriority="50"/>
+    <w:lsdException w:name="Grid Table 6 Colorful Accent 3" w:uiPriority="51"/>
+    <w:lsdException w:name="Grid Table 7 Colorful Accent 3" w:uiPriority="52"/>
+    <w:lsdException w:name="Grid Table 1 Light Accent 4" w:uiPriority="46"/>
+    <w:lsdException w:name="Grid Table 2 Accent 4" w:uiPriority="47"/>
+    <w:lsdException w:name="Grid Table 3 Accent 4" w:uiPriority="48"/>
+    <w:lsdException w:name="Grid Table 4 Accent 4" w:uiPriority="49"/>
+    <w:lsdException w:name="Grid Table 5 Dark Accent 4" w:uiPriority="50"/>
+    <w:lsdException w:name="Grid Table 6 Colorful Accent 4" w:uiPriority="51"/>
+    <w:lsdException w:name="Grid Table 7 Colorful Accent 4" w:uiPriority="52"/>
+    <w:lsdException w:name="Grid Table 1 Light Accent 5" w:uiPriority="46"/>
+    <w:lsdException w:name="Grid Table 2 Accent 5" w:uiPriority="47"/>
+    <w:lsdException w:name="Grid Table 3 Accent 5" w:uiPriority="48"/>
+    <w:lsdException w:name="Grid Table 4 Accent 5" w:uiPriority="49"/>
+    <w:lsdException w:name="Grid Table 5 Dark Accent 5" w:uiPriority="50"/>
+    <w:lsdException w:name="Grid Table 6 Colorful Accent 5" w:uiPriority="51"/>
+    <w:lsdException w:name="Grid Table 7 Colorful Accent 5" w:uiPriority="52"/>
+    <w:lsdException w:name="Grid Table 1 Light Accent 6" w:uiPriority="46"/>
+    <w:lsdException w:name="Grid Table 2 Accent 6" w:uiPriority="47"/>
+    <w:lsdException w:name="Grid Table 3 Accent 6" w:uiPriority="48"/>
+    <w:lsdException w:name="Grid Table 4 Accent 6" w:uiPriority="49"/>
+    <w:lsdException w:name="Grid Table 5 Dark Accent 6" w:uiPriority="50"/>
+    <w:lsdException w:name="Grid Table 6 Colorful Accent 6" w:uiPriority="51"/>
+    <w:lsdException w:name="Grid Table 7 Colorful Accent 6" w:uiPriority="52"/>
+    <w:lsdException w:name="List Table 1 Light" w:uiPriority="46"/>
+    <w:lsdException w:name="List Table 2" w:uiPriority="47"/>
+    <w:lsdException w:name="List Table 3" w:uiPriority="48"/>
+    <w:lsdException w:name="List Table 4" w:uiPriority="49"/>
+    <w:lsdException w:name="List Table 5 Dark" w:uiPriority="50"/>
+    <w:lsdException w:name="List Table 6 Colorful" w:uiPriority="51"/>
+    <w:lsdException w:name="List Table 7 Colorful" w:uiPriority="52"/>
+    <w:lsdException w:name="List Table 1 Light Accent 1" w:uiPriority="46"/>
+    <w:lsdException w:name="List Table 2 Accent 1" w:uiPriority="47"/>
+    <w:lsdException w:name="List Table 3 Accent 1" w:uiPriority="48"/>
+    <w:lsdException w:name="List Table 4 Accent 1" w:uiPriority="49"/>
+    <w:lsdException w:name="List Table 5 Dark Accent 1" w:uiPriority="50"/>
+    <w:lsdException w:name="List Table 6 Colorful Accent 1" w:uiPriority="51"/>
+    <w:lsdException w:name="List Table 7 Colorful Accent 1" w:uiPriority="52"/>
+    <w:lsdException w:name="List Table 1 Light Accent 2" w:uiPriority="46"/>
+    <w:lsdException w:name="List Table 2 Accent 2" w:uiPriority="47"/>
+    <w:lsdException w:name="List Table 3 Accent 2" w:uiPriority="48"/>
+    <w:lsdException w:name="List Table 4 Accent 2" w:uiPriority="49"/>
+    <w:lsdException w:name="List Table 5 Dark Accent 2" w:uiPriority="50"/>
+    <w:lsdException w:name="List Table 6 Colorful Accent 2" w:uiPriority="51"/>
+    <w:lsdException w:name="List Table 7 Colorful Accent 2" w:uiPriority="52"/>
+    <w:lsdException w:name="List Table 1 Light Accent 3" w:uiPriority="46"/>
+    <w:lsdException w:name="List Table 2 Accent 3" w:uiPriority="47"/>
+    <w:lsdException w:name="List Table 3 Accent 3" w:uiPriority="48"/>
+    <w:lsdException w:name="List Table 4 Accent 3" w:uiPriority="49"/>
+    <w:lsdException w:name="List Table 5 Dark Accent 3" w:uiPriority="50"/>
+    <w:lsdException w:name="List Table 6 Colorful Accent 3" w:uiPriority="51"/>
+    <w:lsdException w:name="List Table 7 Colorful Accent 3" w:uiPriority="52"/>
+    <w:lsdException w:name="List Table 1 Light Accent 4" w:uiPriority="46"/>
+    <w:lsdException w:name="List Table 2 Accent 4" w:uiPriority="47"/>
+    <w:lsdException w:name="List Table 3 Accent 4" w:uiPriority="48"/>
+    <w:lsdException w:name="List Table 4 Accent 4" w:uiPriority="49"/>
+    <w:lsdException w:name="List Table 5 Dark Accent 4" w:uiPriority="50"/>
+    <w:lsdException w:name="List Table 6 Colorful Accent 4" w:uiPriority="51"/>
+    <w:lsdException w:name="List Table 7 Colorful Accent 4" w:uiPriority="52"/>
+    <w:lsdException w:name="List Table 1 Light Accent 5" w:uiPriority="46"/>
+    <w:lsdException w:name="List Table 2 Accent 5" w:uiPriority="47"/>
+    <w:lsdException w:name="List Table 3 Accent 5" w:uiPriority="48"/>
+    <w:lsdException w:name="List Table 4 Accent 5" w:uiPriority="49"/>
+    <w:lsdException w:name="List Table 5 Dark Accent 5" w:uiPriority="50"/>
+    <w:lsdException w:name="List Table 6 Colorful Accent 5" w:uiPriority="51"/>
+    <w:lsdException w:name="List Table 7 Colorful Accent 5" w:uiPriority="52"/>
+    <w:lsdException w:name="List Table 1 Light Accent 6" w:uiPriority="46"/>
+    <w:lsdException w:name="List Table 2 Accent 6" w:uiPriority="47"/>
+    <w:lsdException w:name="List Table 3 Accent 6" w:uiPriority="48"/>
+    <w:lsdException w:name="List Table 4 Accent 6" w:uiPriority="49"/>
+    <w:lsdException w:name="List Table 5 Dark Accent 6" w:uiPriority="50"/>
+    <w:lsdException w:name="List Table 6 Colorful Accent 6" w:uiPriority="51"/>
+    <w:lsdException w:name="List Table 7 Colorful Accent 6" w:uiPriority="52"/>
+    <w:lsdException w:name="Mention" w:semiHidden="1" w:unhideWhenUsed="1"/>
+    <w:lsdException w:name="Smart Hyperlink" w:semiHidden="1" w:unhideWhenUsed="1"/>
+    <w:lsdException w:name="Hashtag" w:semiHidden="1" w:unhideWhenUsed="1"/>
+    <w:lsdException w:name="Unresolved Mention" w:semiHidden="1" w:unhideWhenUsed="1"/>
+    <w:lsdException w:name="Smart Link" w:semiHidden="1" w:unhideWhenUsed="1"/>
+  </w:latentStyles>
+  <w:style w:type="paragraph" w:default="1" w:styleId="Normal">
+    <w:name w:val="Normal"/>
+    <w:qFormat/>
+  </w:style>
+  <w:style w:type="paragraph" w:styleId="Ttulo1">
     <w:name w:val="heading 1"/>
     <w:basedOn w:val="Normal"/>
     <w:next w:val="Normal"/>
+    <w:uiPriority w:val="9"/>
+    <w:qFormat/>
     <w:pPr>
-      <w:keepNext w:val="1"/>
-      <w:keepLines w:val="1"/>
-      <w:spacing w:after="120" w:before="400" w:lineRule="auto"/>
+      <w:keepNext/>
+      <w:keepLines/>
+      <w:spacing w:before="400" w:after="120"/>
+      <w:outlineLvl w:val="0"/>
     </w:pPr>
     <w:rPr>
       <w:sz w:val="40"/>
       <w:szCs w:val="40"/>
     </w:rPr>
   </w:style>
-  <w:style w:type="paragraph" w:styleId="Heading2">
+  <w:style w:type="paragraph" w:styleId="Ttulo2">
     <w:name w:val="heading 2"/>
     <w:basedOn w:val="Normal"/>
     <w:next w:val="Normal"/>
+    <w:uiPriority w:val="9"/>
+    <w:semiHidden/>
+    <w:unhideWhenUsed/>
+    <w:qFormat/>
     <w:pPr>
-      <w:keepNext w:val="1"/>
-      <w:keepLines w:val="1"/>
-      <w:spacing w:after="120" w:before="360" w:lineRule="auto"/>
+      <w:keepNext/>
+      <w:keepLines/>
+      <w:spacing w:before="360" w:after="120"/>
+      <w:outlineLvl w:val="1"/>
     </w:pPr>
     <w:rPr>
       <w:sz w:val="32"/>
       <w:szCs w:val="32"/>
     </w:rPr>
   </w:style>
-  <w:style w:type="paragraph" w:styleId="Heading3">
+  <w:style w:type="paragraph" w:styleId="Ttulo3">
     <w:name w:val="heading 3"/>
     <w:basedOn w:val="Normal"/>
     <w:next w:val="Normal"/>
+    <w:uiPriority w:val="9"/>
+    <w:semiHidden/>
+    <w:unhideWhenUsed/>
+    <w:qFormat/>
     <w:pPr>
-      <w:keepNext w:val="1"/>
-      <w:keepLines w:val="1"/>
-      <w:spacing w:after="80" w:before="320" w:lineRule="auto"/>
+      <w:keepNext/>
+      <w:keepLines/>
+      <w:spacing w:before="320" w:after="80"/>
+      <w:outlineLvl w:val="2"/>
     </w:pPr>
     <w:rPr>
       <w:color w:val="434343"/>
@@ -333,14 +741,19 @@
       <w:szCs w:val="28"/>
     </w:rPr>
   </w:style>
-  <w:style w:type="paragraph" w:styleId="Heading4">
+  <w:style w:type="paragraph" w:styleId="Ttulo4">
     <w:name w:val="heading 4"/>
     <w:basedOn w:val="Normal"/>
     <w:next w:val="Normal"/>
+    <w:uiPriority w:val="9"/>
+    <w:semiHidden/>
+    <w:unhideWhenUsed/>
+    <w:qFormat/>
     <w:pPr>
-      <w:keepNext w:val="1"/>
-      <w:keepLines w:val="1"/>
-      <w:spacing w:after="80" w:before="280" w:lineRule="auto"/>
+      <w:keepNext/>
+      <w:keepLines/>
+      <w:spacing w:before="280" w:after="80"/>
+      <w:outlineLvl w:val="3"/>
     </w:pPr>
     <w:rPr>
       <w:color w:val="666666"/>
@@ -348,175 +761,118 @@
       <w:szCs w:val="24"/>
     </w:rPr>
   </w:style>
-  <w:style w:type="paragraph" w:styleId="Heading5">
+  <w:style w:type="paragraph" w:styleId="Ttulo5">
     <w:name w:val="heading 5"/>
     <w:basedOn w:val="Normal"/>
     <w:next w:val="Normal"/>
+    <w:uiPriority w:val="9"/>
+    <w:semiHidden/>
+    <w:unhideWhenUsed/>
+    <w:qFormat/>
     <w:pPr>
-      <w:keepNext w:val="1"/>
-      <w:keepLines w:val="1"/>
-      <w:spacing w:after="80" w:before="240" w:lineRule="auto"/>
+      <w:keepNext/>
+      <w:keepLines/>
+      <w:spacing w:before="240" w:after="80"/>
+      <w:outlineLvl w:val="4"/>
     </w:pPr>
     <w:rPr>
       <w:color w:val="666666"/>
     </w:rPr>
   </w:style>
-  <w:style w:type="paragraph" w:styleId="Heading6">
+  <w:style w:type="paragraph" w:styleId="Ttulo6">
     <w:name w:val="heading 6"/>
     <w:basedOn w:val="Normal"/>
     <w:next w:val="Normal"/>
+    <w:uiPriority w:val="9"/>
+    <w:semiHidden/>
+    <w:unhideWhenUsed/>
+    <w:qFormat/>
     <w:pPr>
-      <w:keepNext w:val="1"/>
-      <w:keepLines w:val="1"/>
-      <w:spacing w:after="80" w:before="240" w:lineRule="auto"/>
+      <w:keepNext/>
+      <w:keepLines/>
+      <w:spacing w:before="240" w:after="80"/>
+      <w:outlineLvl w:val="5"/>
     </w:pPr>
     <w:rPr>
-      <w:i w:val="1"/>
+      <w:i/>
       <w:color w:val="666666"/>
     </w:rPr>
   </w:style>
-  <w:style w:type="paragraph" w:styleId="Title">
+  <w:style w:type="character" w:default="1" w:styleId="Fontepargpadro">
+    <w:name w:val="Default Paragraph Font"/>
+    <w:uiPriority w:val="1"/>
+    <w:semiHidden/>
+    <w:unhideWhenUsed/>
+  </w:style>
+  <w:style w:type="table" w:default="1" w:styleId="Tabelanormal">
+    <w:name w:val="Normal Table"/>
+    <w:uiPriority w:val="99"/>
+    <w:semiHidden/>
+    <w:unhideWhenUsed/>
+    <w:tblPr>
+      <w:tblInd w:w="0" w:type="dxa"/>
+      <w:tblCellMar>
+        <w:top w:w="0" w:type="dxa"/>
+        <w:left w:w="108" w:type="dxa"/>
+        <w:bottom w:w="0" w:type="dxa"/>
+        <w:right w:w="108" w:type="dxa"/>
+      </w:tblCellMar>
+    </w:tblPr>
+  </w:style>
+  <w:style w:type="numbering" w:default="1" w:styleId="Semlista">
+    <w:name w:val="No List"/>
+    <w:uiPriority w:val="99"/>
+    <w:semiHidden/>
+    <w:unhideWhenUsed/>
+  </w:style>
+  <w:style w:type="table" w:customStyle="1" w:styleId="TableNormal">
+    <w:name w:val="Table Normal"/>
+    <w:tblPr>
+      <w:tblCellMar>
+        <w:top w:w="0" w:type="dxa"/>
+        <w:left w:w="0" w:type="dxa"/>
+        <w:bottom w:w="0" w:type="dxa"/>
+        <w:right w:w="0" w:type="dxa"/>
+      </w:tblCellMar>
+    </w:tblPr>
+  </w:style>
+  <w:style w:type="paragraph" w:styleId="Ttulo">
     <w:name w:val="Title"/>
     <w:basedOn w:val="Normal"/>
     <w:next w:val="Normal"/>
+    <w:uiPriority w:val="10"/>
+    <w:qFormat/>
     <w:pPr>
-      <w:keepNext w:val="1"/>
-      <w:keepLines w:val="1"/>
-      <w:spacing w:after="60" w:lineRule="auto"/>
+      <w:keepNext/>
+      <w:keepLines/>
+      <w:spacing w:after="60"/>
     </w:pPr>
     <w:rPr>
       <w:sz w:val="52"/>
       <w:szCs w:val="52"/>
     </w:rPr>
   </w:style>
-  <w:style w:type="paragraph" w:styleId="Normal" w:default="1">
-    <w:name w:val="normal"/>
-  </w:style>
-  <w:style w:type="table" w:styleId="TableNormal" w:default="1">
+  <w:style w:type="table" w:customStyle="1" w:styleId="TableNormal0">
     <w:name w:val="Table Normal"/>
-  </w:style>
-  <w:style w:type="paragraph" w:styleId="Heading1">
-    <w:name w:val="heading 1"/>
-    <w:basedOn w:val="Normal"/>
-    <w:next w:val="Normal"/>
-    <w:pPr>
-      <w:keepNext w:val="1"/>
-      <w:keepLines w:val="1"/>
-      <w:spacing w:after="120" w:before="400" w:lineRule="auto"/>
-    </w:pPr>
-    <w:rPr>
-      <w:sz w:val="40"/>
-      <w:szCs w:val="40"/>
-    </w:rPr>
-  </w:style>
-  <w:style w:type="paragraph" w:styleId="Heading2">
-    <w:name w:val="heading 2"/>
-    <w:basedOn w:val="Normal"/>
-    <w:next w:val="Normal"/>
-    <w:pPr>
-      <w:keepNext w:val="1"/>
-      <w:keepLines w:val="1"/>
-      <w:spacing w:after="120" w:before="360" w:lineRule="auto"/>
-    </w:pPr>
-    <w:rPr>
-      <w:sz w:val="32"/>
-      <w:szCs w:val="32"/>
-    </w:rPr>
-  </w:style>
-  <w:style w:type="paragraph" w:styleId="Heading3">
-    <w:name w:val="heading 3"/>
-    <w:basedOn w:val="Normal"/>
-    <w:next w:val="Normal"/>
-    <w:pPr>
-      <w:keepNext w:val="1"/>
-      <w:keepLines w:val="1"/>
-      <w:spacing w:after="80" w:before="320" w:lineRule="auto"/>
-    </w:pPr>
-    <w:rPr>
-      <w:color w:val="434343"/>
-      <w:sz w:val="28"/>
-      <w:szCs w:val="28"/>
-    </w:rPr>
-  </w:style>
-  <w:style w:type="paragraph" w:styleId="Heading4">
-    <w:name w:val="heading 4"/>
-    <w:basedOn w:val="Normal"/>
-    <w:next w:val="Normal"/>
-    <w:pPr>
-      <w:keepNext w:val="1"/>
-      <w:keepLines w:val="1"/>
-      <w:spacing w:after="80" w:before="280" w:lineRule="auto"/>
-    </w:pPr>
-    <w:rPr>
-      <w:color w:val="666666"/>
-      <w:sz w:val="24"/>
-      <w:szCs w:val="24"/>
-    </w:rPr>
-  </w:style>
-  <w:style w:type="paragraph" w:styleId="Heading5">
-    <w:name w:val="heading 5"/>
-    <w:basedOn w:val="Normal"/>
-    <w:next w:val="Normal"/>
-    <w:pPr>
-      <w:keepNext w:val="1"/>
-      <w:keepLines w:val="1"/>
-      <w:spacing w:after="80" w:before="240" w:lineRule="auto"/>
-    </w:pPr>
-    <w:rPr>
-      <w:color w:val="666666"/>
-    </w:rPr>
-  </w:style>
-  <w:style w:type="paragraph" w:styleId="Heading6">
-    <w:name w:val="heading 6"/>
-    <w:basedOn w:val="Normal"/>
-    <w:next w:val="Normal"/>
-    <w:pPr>
-      <w:keepNext w:val="1"/>
-      <w:keepLines w:val="1"/>
-      <w:spacing w:after="80" w:before="240" w:lineRule="auto"/>
-    </w:pPr>
-    <w:rPr>
-      <w:i w:val="1"/>
-      <w:color w:val="666666"/>
-    </w:rPr>
-  </w:style>
-  <w:style w:type="paragraph" w:styleId="Title">
-    <w:name w:val="Title"/>
-    <w:basedOn w:val="Normal"/>
-    <w:next w:val="Normal"/>
-    <w:pPr>
-      <w:keepNext w:val="1"/>
-      <w:keepLines w:val="1"/>
-      <w:spacing w:after="60" w:lineRule="auto"/>
-    </w:pPr>
-    <w:rPr>
-      <w:sz w:val="52"/>
-      <w:szCs w:val="52"/>
-    </w:rPr>
-  </w:style>
-  <w:style w:type="paragraph" w:styleId="Subtitle">
+    <w:tblPr>
+      <w:tblCellMar>
+        <w:top w:w="0" w:type="dxa"/>
+        <w:left w:w="0" w:type="dxa"/>
+        <w:bottom w:w="0" w:type="dxa"/>
+        <w:right w:w="0" w:type="dxa"/>
+      </w:tblCellMar>
+    </w:tblPr>
+  </w:style>
+  <w:style w:type="paragraph" w:styleId="Subttulo">
     <w:name w:val="Subtitle"/>
     <w:basedOn w:val="Normal"/>
     <w:next w:val="Normal"/>
+    <w:uiPriority w:val="11"/>
+    <w:qFormat/>
     <w:pPr>
-      <w:keepNext w:val="1"/>
-      <w:keepLines w:val="1"/>
-      <w:spacing w:after="320" w:lineRule="auto"/>
-    </w:pPr>
-    <w:rPr>
-      <w:color w:val="666666"/>
-      <w:sz w:val="30"/>
-      <w:szCs w:val="30"/>
-    </w:rPr>
-  </w:style>
-  <w:style w:type="paragraph" w:styleId="Subtitle">
-    <w:name w:val="Subtitle"/>
-    <w:basedOn w:val="Normal"/>
-    <w:next w:val="Normal"/>
-    <w:pPr>
-      <w:keepNext w:val="1"/>
-      <w:keepLines w:val="1"/>
-      <w:spacing w:after="320" w:lineRule="auto"/>
+      <w:keepNext/>
+      <w:keepLines/>
+      <w:spacing w:after="320"/>
     </w:pPr>
     <w:rPr>
       <w:color w:val="666666"/>
@@ -847,17 +1203,17 @@
 </a:theme>
 </file>
 
-<file path=customXML/item1.xml><?xml version="1.0" encoding="utf-8"?>
+<file path=customXml/item1.xml><?xml version="1.0" encoding="utf-8"?>
 <go:gDocsCustomXmlDataStorage xmlns:go="http://customooxmlschemas.google.com/" xmlns:r="http://schemas.openxmlformats.org/officeDocument/2006/relationships">
   <go:docsCustomData xmlns:go="http://customooxmlschemas.google.com/" roundtripDataSignature="AMtx7miyv0B2fW3pEojiZcjgSHib+rvZ0g==">AMUW2mXpv1+dpi5nfIGItEM3F18KRS1gRrpPU5eKn69oksWafrmoYxtQCEqRrvJqdFT5ObMkBUaEFL58COlxXc+ysOc2ytNA32473qYghBWcKPjnsMK5fwwxfh3dMxZJPlLLUCA8sRWv</go:docsCustomData>
 </go:gDocsCustomXmlDataStorage>
 </file>
 
-<file path=customXML/itemProps1.xml><?xml version="1.0" encoding="utf-8"?>
+<file path=customXml/itemProps1.xml><?xml version="1.0" encoding="utf-8"?>
 <ds:datastoreItem xmlns:ds="http://schemas.openxmlformats.org/officeDocument/2006/customXml" ds:itemID="{11111111-1234-1234-1234-123412341234}">
   <ds:schemaRefs>
+    <ds:schemaRef ds:uri="http://customooxmlschemas.google.com/"/>
     <ds:schemaRef ds:uri="http://schemas.openxmlformats.org/officeDocument/2006/relationships"/>
-    <ds:schemaRef ds:uri="http://customooxmlschemas.google.com/"/>
   </ds:schemaRefs>
 </ds:datastoreItem>
 </file>
</xml_diff>

<commit_message>
Correção para entrega da AC05 ER
</commit_message>
<xml_diff>
--- a/Artefatos/01. Declaração do Escopo.docx
+++ b/Artefatos/01. Declaração do Escopo.docx
@@ -87,23 +87,7 @@
           <w:sz w:val="24"/>
           <w:szCs w:val="24"/>
         </w:rPr>
-        <w:t>Fundada em 2019, a Segunda Escola tem como objetivo formar profissionais qualificados para o modelo de mercado atual. Os cursos são organizados de forma rotativa, ou seja, a aula de um dia não necessariamente será a continuidade do dia anterior, então mesm</w:t>
-      </w:r>
-      <w:r>
-        <w:rPr>
-          <w:rFonts w:ascii="Times New Roman" w:eastAsia="Times New Roman" w:hAnsi="Times New Roman" w:cs="Times New Roman"/>
-          <w:sz w:val="24"/>
-          <w:szCs w:val="24"/>
-        </w:rPr>
-        <w:t>o se o curso já estiver sido iniciado, os alunos podem se matricular na turma e caso o aluno perca determinada aula, ele voltará a vê-la no próximo ciclo, desta forma a entrada e saída de alunos é mais dinâmica do que em escolas tradicionais, tornando nece</w:t>
-      </w:r>
-      <w:r>
-        <w:rPr>
-          <w:rFonts w:ascii="Times New Roman" w:eastAsia="Times New Roman" w:hAnsi="Times New Roman" w:cs="Times New Roman"/>
-          <w:sz w:val="24"/>
-          <w:szCs w:val="24"/>
-        </w:rPr>
-        <w:t>ssário um controle de turmas (transferências, trancamentos, e cronogramas) eficiente e integrado.</w:t>
+        <w:t>Fundada em 2019, a Segunda Escola tem como objetivo formar profissionais qualificados para o modelo de mercado atual. Os cursos são organizados de forma rotativa, ou seja, a aula de um dia não necessariamente será a continuidade do dia anterior, então mesmo se o curso já estiver sido iniciado, os alunos podem se matricular na turma e caso o aluno perca determinada aula, ele voltará a vê-la no próximo ciclo, desta forma a entrada e saída de alunos é mais dinâmica do que em escolas tradicionais, tornando necessário um controle de turmas (transferências, trancamentos, e cronogramas) eficiente e integrado.</w:t>
       </w:r>
     </w:p>
     <w:p>
@@ -122,15 +106,7 @@
           <w:sz w:val="24"/>
           <w:szCs w:val="24"/>
         </w:rPr>
-        <w:t>Atualmente a Segunda Escola tem como meio de gestão o Excel, para cadastrar alunos, controlar turmas, aulas, frequência, notas, professores e mensalidades, to</w:t>
-      </w:r>
-      <w:r>
-        <w:rPr>
-          <w:rFonts w:ascii="Times New Roman" w:eastAsia="Times New Roman" w:hAnsi="Times New Roman" w:cs="Times New Roman"/>
-          <w:sz w:val="24"/>
-          <w:szCs w:val="24"/>
-        </w:rPr>
-        <w:t>rnando trabalhosa e impossível a transferência imediata destas informações, sem esforço manual e demanda de tempo hábil.</w:t>
+        <w:t>Atualmente a Segunda Escola tem como meio de gestão o Excel, para cadastrar alunos, controlar turmas, aulas, frequência, notas, professores e mensalidades, tornando trabalhosa e impossível a transferência imediata destas informações, sem esforço manual e demanda de tempo hábil.</w:t>
       </w:r>
     </w:p>
     <w:p>
@@ -149,15 +125,7 @@
           <w:sz w:val="24"/>
           <w:szCs w:val="24"/>
         </w:rPr>
-        <w:t>A empresa deseja um sistema que auxilie sua gestão administrativa. O sistema deve ter, além de características comuns de um sistema aca</w:t>
-      </w:r>
-      <w:r>
-        <w:rPr>
-          <w:rFonts w:ascii="Times New Roman" w:eastAsia="Times New Roman" w:hAnsi="Times New Roman" w:cs="Times New Roman"/>
-          <w:sz w:val="24"/>
-          <w:szCs w:val="24"/>
-        </w:rPr>
-        <w:t>dêmico comum (controle de: matrícula, turma, frequência, nota, mensalidade, contrato) também características que atendam ao modelo de cursos rotativos, sendo essas as que demandam um maior desafio.</w:t>
+        <w:t>A empresa deseja um sistema que auxilie sua gestão administrativa. O sistema deve ter, além de características comuns de um sistema acadêmico comum (controle de: matrícula, turma, frequência, nota, mensalidade, contrato) também características que atendam ao modelo de cursos rotativos, sendo essas as que demandam um maior desafio.</w:t>
       </w:r>
     </w:p>
     <w:p>
@@ -176,105 +144,10 @@
           <w:sz w:val="24"/>
           <w:szCs w:val="24"/>
         </w:rPr>
-        <w:t>O objetivo do sistema é, além de desafogar o trabalho manu</w:t>
+        <w:t>O objetivo do sistema é, além de desafogar o trabalho manual e aumentar a qualidade do atendimento ao aluno, também criar ferramentas que ajudam o gestor a planejar o cronograma recorrentemente e criar ações de marketing de acordo com projeções da quantidade de alunos nas turmas. O resultado esperado é sempre manter as turmas com alunos, bem como o crescimento da escola.</w:t>
       </w:r>
-      <w:r>
-        <w:rPr>
-          <w:rFonts w:ascii="Times New Roman" w:eastAsia="Times New Roman" w:hAnsi="Times New Roman" w:cs="Times New Roman"/>
-          <w:sz w:val="24"/>
-          <w:szCs w:val="24"/>
-        </w:rPr>
-        <w:t xml:space="preserve">al e aumentar a qualidade do atendimento ao aluno, também criar ferramentas que ajudam o gestor a planejar o cronograma recorrentemente e </w:t>
-      </w:r>
-      <w:r>
-        <w:rPr>
-          <w:rFonts w:ascii="Times New Roman" w:eastAsia="Times New Roman" w:hAnsi="Times New Roman" w:cs="Times New Roman"/>
-          <w:sz w:val="24"/>
-          <w:szCs w:val="24"/>
-        </w:rPr>
-        <w:t>criar ações de marketing de acordo com projeções da quantidade de alunos nas turmas. O resultado esperado é sempre ma</w:t>
-      </w:r>
-      <w:r>
-        <w:rPr>
-          <w:rFonts w:ascii="Times New Roman" w:eastAsia="Times New Roman" w:hAnsi="Times New Roman" w:cs="Times New Roman"/>
-          <w:sz w:val="24"/>
-          <w:szCs w:val="24"/>
-        </w:rPr>
-        <w:t>nter as turmas com alunos, bem como o crescimento da escola.</w:t>
-      </w:r>
-    </w:p>
-    <w:p>
-      <w:pPr>
-        <w:spacing w:after="160" w:line="259" w:lineRule="auto"/>
-        <w:jc w:val="both"/>
-        <w:rPr>
-          <w:rFonts w:ascii="Times New Roman" w:eastAsia="Times New Roman" w:hAnsi="Times New Roman" w:cs="Times New Roman"/>
-          <w:sz w:val="24"/>
-          <w:szCs w:val="24"/>
-          <w:highlight w:val="yellow"/>
-        </w:rPr>
-      </w:pPr>
       <w:bookmarkStart w:id="1" w:name="_GoBack"/>
-      <w:r>
-        <w:rPr>
-          <w:rFonts w:ascii="Times New Roman" w:eastAsia="Times New Roman" w:hAnsi="Times New Roman" w:cs="Times New Roman"/>
-          <w:sz w:val="24"/>
-          <w:szCs w:val="24"/>
-          <w:highlight w:val="yellow"/>
-        </w:rPr>
-        <w:t>A empresa deseja um sistema que auxilie em tempo real em sua gestão administrativa, que seja flexível para seguir o modelo cíclico que ela possui em caso de transferências de curso, as informaçõe</w:t>
-      </w:r>
-      <w:r>
-        <w:rPr>
-          <w:rFonts w:ascii="Times New Roman" w:eastAsia="Times New Roman" w:hAnsi="Times New Roman" w:cs="Times New Roman"/>
-          <w:sz w:val="24"/>
-          <w:szCs w:val="24"/>
-          <w:highlight w:val="yellow"/>
-        </w:rPr>
-        <w:t xml:space="preserve">s pessoais, e o histórico do aluno possam ser feitas de forma ágil e simplificada, ainda com níveis de acesso dos usuários, gráficos de vendas, e atividades realizadas nos sistemas (cadastro, relatórios, boletos etc.); aumentando desta forma, a agilidade, </w:t>
-      </w:r>
-      <w:r>
-        <w:rPr>
-          <w:rFonts w:ascii="Times New Roman" w:eastAsia="Times New Roman" w:hAnsi="Times New Roman" w:cs="Times New Roman"/>
-          <w:sz w:val="24"/>
-          <w:szCs w:val="24"/>
-          <w:highlight w:val="yellow"/>
-        </w:rPr>
-        <w:t>transparência e formalização para  a gestão do cliente.</w:t>
-      </w:r>
-    </w:p>
-    <w:p>
-      <w:pPr>
-        <w:spacing w:after="160" w:line="259" w:lineRule="auto"/>
-        <w:jc w:val="both"/>
-        <w:rPr>
-          <w:rFonts w:ascii="Times New Roman" w:eastAsia="Times New Roman" w:hAnsi="Times New Roman" w:cs="Times New Roman"/>
-          <w:sz w:val="24"/>
-          <w:szCs w:val="24"/>
-          <w:highlight w:val="yellow"/>
-        </w:rPr>
-      </w:pPr>
-      <w:r>
-        <w:rPr>
-          <w:rFonts w:ascii="Times New Roman" w:eastAsia="Times New Roman" w:hAnsi="Times New Roman" w:cs="Times New Roman"/>
-          <w:sz w:val="24"/>
-          <w:szCs w:val="24"/>
-          <w:highlight w:val="yellow"/>
-        </w:rPr>
-        <w:t>Melhorar texto!</w:t>
-      </w:r>
-    </w:p>
-    <w:bookmarkEnd w:id="1"/>
-    <w:p>
-      <w:pPr>
-        <w:spacing w:after="160" w:line="259" w:lineRule="auto"/>
-        <w:jc w:val="both"/>
-        <w:rPr>
-          <w:rFonts w:ascii="Times New Roman" w:eastAsia="Times New Roman" w:hAnsi="Times New Roman" w:cs="Times New Roman"/>
-          <w:sz w:val="24"/>
-          <w:szCs w:val="24"/>
-        </w:rPr>
-      </w:pPr>
+      <w:bookmarkEnd w:id="1"/>
     </w:p>
     <w:sectPr>
       <w:pgSz w:w="11906" w:h="16838"/>

</xml_diff>